<commit_message>
fix table of content and document record
</commit_message>
<xml_diff>
--- a/Testing/EIOM-Test Record-V.3.0.docx
+++ b/Testing/EIOM-Test Record-V.3.0.docx
@@ -448,7 +448,12 @@
           <w:rFonts w:cs="Times New Roman"/>
         </w:rPr>
         <w:sectPr>
-          <w:footerReference w:type="default" r:id="rId9"/>
+          <w:headerReference w:type="even" r:id="rId9"/>
+          <w:headerReference w:type="default" r:id="rId10"/>
+          <w:footerReference w:type="even" r:id="rId11"/>
+          <w:footerReference w:type="default" r:id="rId12"/>
+          <w:headerReference w:type="first" r:id="rId13"/>
+          <w:footerReference w:type="first" r:id="rId14"/>
           <w:pgSz w:w="11906" w:h="16838"/>
           <w:pgMar w:top="1134" w:right="1134" w:bottom="2357" w:left="1134" w:header="720" w:footer="1134" w:gutter="0"/>
           <w:cols w:space="720"/>
@@ -527,7 +532,8 @@
                 <w:rFonts w:eastAsia="Times New Roman" w:cs="Times New Roman"/>
                 <w:b/>
                 <w:bCs/>
-                <w:szCs w:val="24"/>
+                <w:sz w:val="20"/>
+                <w:szCs w:val="20"/>
               </w:rPr>
             </w:pPr>
             <w:r>
@@ -535,7 +541,8 @@
                 <w:rFonts w:eastAsia="Times New Roman" w:cs="Times New Roman"/>
                 <w:b/>
                 <w:bCs/>
-                <w:szCs w:val="24"/>
+                <w:sz w:val="20"/>
+                <w:szCs w:val="20"/>
               </w:rPr>
               <w:t>Document Name</w:t>
             </w:r>
@@ -561,7 +568,8 @@
                 <w:rFonts w:eastAsia="Times New Roman" w:cs="Times New Roman"/>
                 <w:b/>
                 <w:bCs/>
-                <w:szCs w:val="24"/>
+                <w:sz w:val="20"/>
+                <w:szCs w:val="20"/>
               </w:rPr>
             </w:pPr>
             <w:r>
@@ -569,7 +577,8 @@
                 <w:rFonts w:eastAsia="Times New Roman" w:cs="Times New Roman"/>
                 <w:b/>
                 <w:bCs/>
-                <w:szCs w:val="24"/>
+                <w:sz w:val="20"/>
+                <w:szCs w:val="20"/>
               </w:rPr>
               <w:t>Details</w:t>
             </w:r>
@@ -595,7 +604,8 @@
                 <w:rFonts w:eastAsia="Times New Roman" w:cs="Times New Roman"/>
                 <w:b/>
                 <w:bCs/>
-                <w:szCs w:val="24"/>
+                <w:sz w:val="20"/>
+                <w:szCs w:val="20"/>
               </w:rPr>
             </w:pPr>
             <w:r>
@@ -603,7 +613,8 @@
                 <w:rFonts w:eastAsia="Times New Roman" w:cs="Times New Roman"/>
                 <w:b/>
                 <w:bCs/>
-                <w:szCs w:val="24"/>
+                <w:sz w:val="20"/>
+                <w:szCs w:val="20"/>
               </w:rPr>
               <w:t>Status</w:t>
             </w:r>
@@ -629,7 +640,8 @@
                 <w:rFonts w:eastAsia="Times New Roman" w:cs="Times New Roman"/>
                 <w:b/>
                 <w:bCs/>
-                <w:szCs w:val="24"/>
+                <w:sz w:val="20"/>
+                <w:szCs w:val="20"/>
               </w:rPr>
             </w:pPr>
             <w:r>
@@ -637,7 +649,8 @@
                 <w:rFonts w:eastAsia="Times New Roman" w:cs="Times New Roman"/>
                 <w:b/>
                 <w:bCs/>
-                <w:szCs w:val="24"/>
+                <w:sz w:val="20"/>
+                <w:szCs w:val="20"/>
               </w:rPr>
               <w:t>Date</w:t>
             </w:r>
@@ -663,7 +676,8 @@
                 <w:rFonts w:eastAsia="Times New Roman" w:cs="Times New Roman"/>
                 <w:b/>
                 <w:bCs/>
-                <w:szCs w:val="24"/>
+                <w:sz w:val="20"/>
+                <w:szCs w:val="20"/>
               </w:rPr>
             </w:pPr>
             <w:r>
@@ -671,7 +685,8 @@
                 <w:rFonts w:eastAsia="Times New Roman" w:cs="Times New Roman"/>
                 <w:b/>
                 <w:bCs/>
-                <w:szCs w:val="24"/>
+                <w:sz w:val="20"/>
+                <w:szCs w:val="20"/>
               </w:rPr>
               <w:t>Viewable</w:t>
             </w:r>
@@ -697,7 +712,8 @@
                 <w:rFonts w:eastAsia="Times New Roman" w:cs="Times New Roman"/>
                 <w:b/>
                 <w:bCs/>
-                <w:szCs w:val="24"/>
+                <w:sz w:val="20"/>
+                <w:szCs w:val="20"/>
               </w:rPr>
             </w:pPr>
             <w:r>
@@ -705,7 +721,8 @@
                 <w:rFonts w:eastAsia="Times New Roman" w:cs="Times New Roman"/>
                 <w:b/>
                 <w:bCs/>
-                <w:szCs w:val="24"/>
+                <w:sz w:val="20"/>
+                <w:szCs w:val="20"/>
               </w:rPr>
               <w:t>Reviewer</w:t>
             </w:r>
@@ -731,7 +748,8 @@
                 <w:rFonts w:eastAsia="Times New Roman" w:cs="Times New Roman"/>
                 <w:b/>
                 <w:bCs/>
-                <w:szCs w:val="24"/>
+                <w:sz w:val="20"/>
+                <w:szCs w:val="20"/>
               </w:rPr>
             </w:pPr>
             <w:r>
@@ -739,7 +757,8 @@
                 <w:rFonts w:eastAsia="Times New Roman" w:cs="Times New Roman"/>
                 <w:b/>
                 <w:bCs/>
-                <w:szCs w:val="24"/>
+                <w:sz w:val="20"/>
+                <w:szCs w:val="20"/>
               </w:rPr>
               <w:t>Responsible</w:t>
             </w:r>
@@ -771,7 +790,8 @@
                 <w:rFonts w:eastAsia="Times New Roman" w:cs="Times New Roman"/>
                 <w:b/>
                 <w:bCs/>
-                <w:szCs w:val="24"/>
+                <w:sz w:val="20"/>
+                <w:szCs w:val="20"/>
               </w:rPr>
             </w:pPr>
             <w:r>
@@ -779,7 +799,8 @@
                 <w:rFonts w:eastAsia="Times New Roman" w:cs="Times New Roman"/>
                 <w:b/>
                 <w:bCs/>
-                <w:szCs w:val="24"/>
+                <w:sz w:val="20"/>
+                <w:szCs w:val="20"/>
               </w:rPr>
               <w:t>Documents</w:t>
             </w:r>
@@ -809,8 +830,8 @@
                 <w:rFonts w:eastAsia="Times New Roman" w:cs="Times New Roman"/>
                 <w:b/>
                 <w:bCs/>
-                <w:sz w:val="22"/>
-                <w:szCs w:val="22"/>
+                <w:sz w:val="20"/>
+                <w:szCs w:val="20"/>
               </w:rPr>
             </w:pPr>
             <w:r>
@@ -818,8 +839,8 @@
                 <w:rFonts w:eastAsia="Times New Roman" w:cs="Times New Roman"/>
                 <w:b/>
                 <w:bCs/>
-                <w:sz w:val="22"/>
-                <w:szCs w:val="22"/>
+                <w:sz w:val="20"/>
+                <w:szCs w:val="20"/>
               </w:rPr>
               <w:t>EIOM-Test Record-V.0.1.docx</w:t>
             </w:r>
@@ -840,13 +861,13 @@
           </w:tcPr>
           <w:p>
             <w:pPr>
-              <w:ind w:firstLineChars="100" w:firstLine="221"/>
+              <w:ind w:firstLineChars="100" w:firstLine="201"/>
               <w:rPr>
                 <w:rFonts w:eastAsia="Times New Roman" w:cs="Times New Roman"/>
                 <w:b/>
                 <w:bCs/>
-                <w:sz w:val="22"/>
-                <w:szCs w:val="22"/>
+                <w:sz w:val="20"/>
+                <w:szCs w:val="20"/>
               </w:rPr>
             </w:pPr>
             <w:r>
@@ -854,34 +875,34 @@
                 <w:rFonts w:eastAsia="Times New Roman" w:cs="Times New Roman"/>
                 <w:b/>
                 <w:bCs/>
-                <w:sz w:val="22"/>
-                <w:szCs w:val="22"/>
+                <w:sz w:val="20"/>
+                <w:szCs w:val="20"/>
               </w:rPr>
               <w:t>Chapter 1</w:t>
             </w:r>
           </w:p>
           <w:p>
             <w:pPr>
-              <w:ind w:firstLineChars="100" w:firstLine="220"/>
+              <w:ind w:firstLineChars="100" w:firstLine="200"/>
               <w:rPr>
                 <w:rFonts w:ascii="Symbol" w:eastAsia="Times New Roman" w:hAnsi="Symbol" w:cs="Tahoma"/>
-                <w:sz w:val="22"/>
-                <w:szCs w:val="22"/>
+                <w:sz w:val="20"/>
+                <w:szCs w:val="20"/>
               </w:rPr>
             </w:pPr>
             <w:r>
               <w:rPr>
                 <w:rFonts w:ascii="Symbol" w:eastAsia="Times New Roman" w:hAnsi="Symbol" w:cs="Tahoma"/>
-                <w:sz w:val="22"/>
-                <w:szCs w:val="22"/>
+                <w:sz w:val="20"/>
+                <w:szCs w:val="20"/>
               </w:rPr>
               <w:t></w:t>
             </w:r>
             <w:r>
               <w:rPr>
                 <w:rFonts w:eastAsia="Times New Roman" w:cs="Times New Roman"/>
-                <w:sz w:val="22"/>
-                <w:szCs w:val="22"/>
+                <w:sz w:val="20"/>
+                <w:szCs w:val="20"/>
               </w:rPr>
               <w:t>    Introduction</w:t>
             </w:r>
@@ -904,15 +925,15 @@
               <w:jc w:val="center"/>
               <w:rPr>
                 <w:rFonts w:eastAsia="Times New Roman" w:cs="Times New Roman"/>
-                <w:sz w:val="22"/>
-                <w:szCs w:val="22"/>
+                <w:sz w:val="20"/>
+                <w:szCs w:val="20"/>
               </w:rPr>
             </w:pPr>
             <w:r>
               <w:rPr>
                 <w:rFonts w:eastAsia="Times New Roman" w:cs="Times New Roman"/>
-                <w:sz w:val="22"/>
-                <w:szCs w:val="22"/>
+                <w:sz w:val="20"/>
+                <w:szCs w:val="20"/>
               </w:rPr>
               <w:t>Draft</w:t>
             </w:r>
@@ -935,15 +956,15 @@
               <w:jc w:val="center"/>
               <w:rPr>
                 <w:rFonts w:eastAsia="Times New Roman" w:cs="Times New Roman"/>
-                <w:sz w:val="22"/>
-                <w:szCs w:val="22"/>
+                <w:sz w:val="20"/>
+                <w:szCs w:val="20"/>
               </w:rPr>
             </w:pPr>
             <w:r>
               <w:rPr>
                 <w:rFonts w:eastAsia="Times New Roman" w:cs="Times New Roman"/>
-                <w:sz w:val="22"/>
-                <w:szCs w:val="22"/>
+                <w:sz w:val="20"/>
+                <w:szCs w:val="20"/>
               </w:rPr>
               <w:t>15/6/2014</w:t>
             </w:r>
@@ -966,15 +987,15 @@
               <w:jc w:val="center"/>
               <w:rPr>
                 <w:rFonts w:eastAsia="Times New Roman" w:cs="Times New Roman"/>
-                <w:sz w:val="22"/>
-                <w:szCs w:val="22"/>
+                <w:sz w:val="20"/>
+                <w:szCs w:val="20"/>
               </w:rPr>
             </w:pPr>
             <w:r>
               <w:rPr>
                 <w:rFonts w:eastAsia="Times New Roman" w:cs="Times New Roman"/>
-                <w:sz w:val="22"/>
-                <w:szCs w:val="22"/>
+                <w:sz w:val="20"/>
+                <w:szCs w:val="20"/>
               </w:rPr>
               <w:t>PJ, SK, CD</w:t>
             </w:r>
@@ -997,15 +1018,15 @@
               <w:jc w:val="center"/>
               <w:rPr>
                 <w:rFonts w:eastAsia="Times New Roman" w:cs="Times New Roman"/>
-                <w:sz w:val="22"/>
-                <w:szCs w:val="22"/>
+                <w:sz w:val="20"/>
+                <w:szCs w:val="20"/>
               </w:rPr>
             </w:pPr>
             <w:r>
               <w:rPr>
                 <w:rFonts w:eastAsia="Times New Roman" w:cs="Times New Roman"/>
-                <w:sz w:val="22"/>
-                <w:szCs w:val="22"/>
+                <w:sz w:val="20"/>
+                <w:szCs w:val="20"/>
               </w:rPr>
               <w:t xml:space="preserve">PJ, SK </w:t>
             </w:r>
@@ -1028,15 +1049,15 @@
               <w:jc w:val="center"/>
               <w:rPr>
                 <w:rFonts w:eastAsia="Times New Roman" w:cs="Times New Roman"/>
-                <w:sz w:val="22"/>
-                <w:szCs w:val="22"/>
+                <w:sz w:val="20"/>
+                <w:szCs w:val="20"/>
               </w:rPr>
             </w:pPr>
             <w:r>
               <w:rPr>
                 <w:rFonts w:eastAsia="Times New Roman" w:cs="Times New Roman"/>
-                <w:sz w:val="22"/>
-                <w:szCs w:val="22"/>
+                <w:sz w:val="20"/>
+                <w:szCs w:val="20"/>
               </w:rPr>
               <w:t xml:space="preserve">PJ, SK </w:t>
             </w:r>
@@ -1066,8 +1087,8 @@
                 <w:rFonts w:eastAsia="Times New Roman" w:cs="Times New Roman"/>
                 <w:b/>
                 <w:bCs/>
-                <w:sz w:val="22"/>
-                <w:szCs w:val="22"/>
+                <w:sz w:val="20"/>
+                <w:szCs w:val="20"/>
               </w:rPr>
             </w:pPr>
             <w:r>
@@ -1075,8 +1096,8 @@
                 <w:rFonts w:eastAsia="Times New Roman" w:cs="Times New Roman"/>
                 <w:b/>
                 <w:bCs/>
-                <w:sz w:val="22"/>
-                <w:szCs w:val="22"/>
+                <w:sz w:val="20"/>
+                <w:szCs w:val="20"/>
               </w:rPr>
               <w:t>EIOM- Test Record -V.0.2.docx</w:t>
             </w:r>
@@ -1098,13 +1119,13 @@
           </w:tcPr>
           <w:p>
             <w:pPr>
-              <w:ind w:firstLineChars="100" w:firstLine="221"/>
+              <w:ind w:firstLineChars="100" w:firstLine="201"/>
               <w:rPr>
                 <w:rFonts w:ascii="Symbol" w:eastAsia="Times New Roman" w:hAnsi="Symbol" w:cs="Tahoma"/>
                 <w:b/>
                 <w:bCs/>
-                <w:sz w:val="22"/>
-                <w:szCs w:val="22"/>
+                <w:sz w:val="20"/>
+                <w:szCs w:val="20"/>
               </w:rPr>
             </w:pPr>
             <w:r>
@@ -1112,37 +1133,37 @@
                 <w:rFonts w:eastAsia="Times New Roman" w:cs="Times New Roman"/>
                 <w:b/>
                 <w:bCs/>
-                <w:sz w:val="22"/>
-                <w:szCs w:val="22"/>
+                <w:sz w:val="20"/>
+                <w:szCs w:val="20"/>
               </w:rPr>
               <w:t>Chapter 2</w:t>
             </w:r>
           </w:p>
           <w:p>
             <w:pPr>
-              <w:ind w:firstLineChars="100" w:firstLine="220"/>
+              <w:ind w:firstLineChars="100" w:firstLine="200"/>
               <w:rPr>
                 <w:rFonts w:ascii="Symbol" w:eastAsia="Times New Roman" w:hAnsi="Symbol"/>
                 <w:b/>
                 <w:bCs/>
-                <w:sz w:val="22"/>
-                <w:szCs w:val="22"/>
+                <w:sz w:val="20"/>
+                <w:szCs w:val="20"/>
                 <w:cs/>
               </w:rPr>
             </w:pPr>
             <w:r>
               <w:rPr>
                 <w:rFonts w:ascii="Symbol" w:eastAsia="Times New Roman" w:hAnsi="Symbol" w:cs="Tahoma"/>
-                <w:sz w:val="22"/>
-                <w:szCs w:val="22"/>
+                <w:sz w:val="20"/>
+                <w:szCs w:val="20"/>
               </w:rPr>
               <w:t></w:t>
             </w:r>
             <w:r>
               <w:rPr>
                 <w:rFonts w:eastAsia="Times New Roman" w:cs="Times New Roman"/>
-                <w:sz w:val="22"/>
-                <w:szCs w:val="22"/>
+                <w:sz w:val="20"/>
+                <w:szCs w:val="20"/>
               </w:rPr>
               <w:t>    Server Part Unit Testing Record</w:t>
             </w:r>
@@ -1165,15 +1186,15 @@
               <w:jc w:val="center"/>
               <w:rPr>
                 <w:rFonts w:eastAsia="Times New Roman" w:cs="Times New Roman"/>
-                <w:sz w:val="22"/>
-                <w:szCs w:val="22"/>
+                <w:sz w:val="20"/>
+                <w:szCs w:val="20"/>
               </w:rPr>
             </w:pPr>
             <w:r>
               <w:rPr>
                 <w:rFonts w:eastAsia="Times New Roman" w:cs="Times New Roman"/>
-                <w:sz w:val="22"/>
-                <w:szCs w:val="22"/>
+                <w:sz w:val="20"/>
+                <w:szCs w:val="20"/>
               </w:rPr>
               <w:t>Draft</w:t>
             </w:r>
@@ -1196,15 +1217,15 @@
               <w:jc w:val="center"/>
               <w:rPr>
                 <w:rFonts w:eastAsia="Times New Roman" w:cs="Times New Roman"/>
-                <w:sz w:val="22"/>
-                <w:szCs w:val="22"/>
+                <w:sz w:val="20"/>
+                <w:szCs w:val="20"/>
               </w:rPr>
             </w:pPr>
             <w:r>
               <w:rPr>
                 <w:rFonts w:eastAsia="Times New Roman" w:cs="Times New Roman"/>
-                <w:sz w:val="22"/>
-                <w:szCs w:val="22"/>
+                <w:sz w:val="20"/>
+                <w:szCs w:val="20"/>
               </w:rPr>
               <w:t>16/6/2014</w:t>
             </w:r>
@@ -1228,15 +1249,15 @@
               <w:jc w:val="center"/>
               <w:rPr>
                 <w:rFonts w:eastAsia="Times New Roman" w:cs="Times New Roman"/>
-                <w:sz w:val="22"/>
-                <w:szCs w:val="22"/>
+                <w:sz w:val="20"/>
+                <w:szCs w:val="20"/>
               </w:rPr>
             </w:pPr>
             <w:r>
               <w:rPr>
                 <w:rFonts w:eastAsia="Times New Roman" w:cs="Times New Roman"/>
-                <w:sz w:val="22"/>
-                <w:szCs w:val="22"/>
+                <w:sz w:val="20"/>
+                <w:szCs w:val="20"/>
               </w:rPr>
               <w:t>PJ, SK, CD</w:t>
             </w:r>
@@ -1260,15 +1281,15 @@
               <w:jc w:val="center"/>
               <w:rPr>
                 <w:rFonts w:eastAsia="Times New Roman" w:cs="Times New Roman"/>
-                <w:sz w:val="22"/>
-                <w:szCs w:val="22"/>
+                <w:sz w:val="20"/>
+                <w:szCs w:val="20"/>
               </w:rPr>
             </w:pPr>
             <w:r>
               <w:rPr>
                 <w:rFonts w:eastAsia="Times New Roman" w:cs="Times New Roman"/>
-                <w:sz w:val="22"/>
-                <w:szCs w:val="22"/>
+                <w:sz w:val="20"/>
+                <w:szCs w:val="20"/>
               </w:rPr>
               <w:t xml:space="preserve">PJ, SK </w:t>
             </w:r>
@@ -1292,15 +1313,15 @@
               <w:jc w:val="center"/>
               <w:rPr>
                 <w:rFonts w:eastAsia="Times New Roman" w:cs="Times New Roman"/>
-                <w:sz w:val="22"/>
-                <w:szCs w:val="22"/>
+                <w:sz w:val="20"/>
+                <w:szCs w:val="20"/>
               </w:rPr>
             </w:pPr>
             <w:r>
               <w:rPr>
                 <w:rFonts w:eastAsia="Times New Roman" w:cs="Times New Roman"/>
-                <w:sz w:val="22"/>
-                <w:szCs w:val="22"/>
+                <w:sz w:val="20"/>
+                <w:szCs w:val="20"/>
               </w:rPr>
               <w:t xml:space="preserve">PJ, SK </w:t>
             </w:r>
@@ -1329,8 +1350,8 @@
                 <w:rFonts w:eastAsia="Times New Roman" w:cs="Times New Roman"/>
                 <w:b/>
                 <w:bCs/>
-                <w:sz w:val="22"/>
-                <w:szCs w:val="22"/>
+                <w:sz w:val="20"/>
+                <w:szCs w:val="20"/>
               </w:rPr>
             </w:pPr>
             <w:r>
@@ -1338,8 +1359,8 @@
                 <w:rFonts w:eastAsia="Times New Roman" w:cs="Times New Roman"/>
                 <w:b/>
                 <w:bCs/>
-                <w:sz w:val="22"/>
-                <w:szCs w:val="22"/>
+                <w:sz w:val="20"/>
+                <w:szCs w:val="20"/>
               </w:rPr>
               <w:t>EIOM- Test Record -V.0.3.docx</w:t>
             </w:r>
@@ -1360,13 +1381,13 @@
           </w:tcPr>
           <w:p>
             <w:pPr>
-              <w:ind w:firstLineChars="100" w:firstLine="221"/>
+              <w:ind w:firstLineChars="100" w:firstLine="201"/>
               <w:rPr>
                 <w:rFonts w:ascii="Symbol" w:eastAsia="Times New Roman" w:hAnsi="Symbol" w:cs="Tahoma"/>
                 <w:b/>
                 <w:bCs/>
-                <w:sz w:val="22"/>
-                <w:szCs w:val="22"/>
+                <w:sz w:val="20"/>
+                <w:szCs w:val="20"/>
               </w:rPr>
             </w:pPr>
             <w:r>
@@ -1374,34 +1395,34 @@
                 <w:rFonts w:eastAsia="Times New Roman" w:cs="Times New Roman"/>
                 <w:b/>
                 <w:bCs/>
-                <w:sz w:val="22"/>
-                <w:szCs w:val="22"/>
+                <w:sz w:val="20"/>
+                <w:szCs w:val="20"/>
               </w:rPr>
               <w:t>Chapter 2</w:t>
             </w:r>
           </w:p>
           <w:p>
             <w:pPr>
-              <w:ind w:firstLineChars="100" w:firstLine="220"/>
+              <w:ind w:firstLineChars="100" w:firstLine="200"/>
               <w:rPr>
                 <w:rFonts w:ascii="Symbol" w:eastAsia="Times New Roman" w:hAnsi="Symbol" w:cs="Tahoma"/>
-                <w:sz w:val="22"/>
-                <w:szCs w:val="22"/>
+                <w:sz w:val="20"/>
+                <w:szCs w:val="20"/>
               </w:rPr>
             </w:pPr>
             <w:r>
               <w:rPr>
                 <w:rFonts w:ascii="Symbol" w:eastAsia="Times New Roman" w:hAnsi="Symbol" w:cs="Tahoma"/>
-                <w:sz w:val="22"/>
-                <w:szCs w:val="22"/>
+                <w:sz w:val="20"/>
+                <w:szCs w:val="20"/>
               </w:rPr>
               <w:t></w:t>
             </w:r>
             <w:r>
               <w:rPr>
                 <w:rFonts w:eastAsia="Times New Roman" w:cs="Times New Roman"/>
-                <w:sz w:val="22"/>
-                <w:szCs w:val="22"/>
+                <w:sz w:val="20"/>
+                <w:szCs w:val="20"/>
               </w:rPr>
               <w:t>    Mobile Part Unit Testing Record</w:t>
             </w:r>
@@ -1423,15 +1444,15 @@
               <w:jc w:val="center"/>
               <w:rPr>
                 <w:rFonts w:eastAsia="Times New Roman" w:cs="Times New Roman"/>
-                <w:sz w:val="22"/>
-                <w:szCs w:val="22"/>
+                <w:sz w:val="20"/>
+                <w:szCs w:val="20"/>
               </w:rPr>
             </w:pPr>
             <w:r>
               <w:rPr>
                 <w:rFonts w:eastAsia="Times New Roman" w:cs="Times New Roman"/>
-                <w:sz w:val="22"/>
-                <w:szCs w:val="22"/>
+                <w:sz w:val="20"/>
+                <w:szCs w:val="20"/>
               </w:rPr>
               <w:t>Draft</w:t>
             </w:r>
@@ -1453,15 +1474,15 @@
               <w:jc w:val="center"/>
               <w:rPr>
                 <w:rFonts w:eastAsia="Times New Roman" w:cs="Times New Roman"/>
-                <w:sz w:val="22"/>
-                <w:szCs w:val="22"/>
+                <w:sz w:val="20"/>
+                <w:szCs w:val="20"/>
               </w:rPr>
             </w:pPr>
             <w:r>
               <w:rPr>
                 <w:rFonts w:eastAsia="Times New Roman" w:cs="Times New Roman"/>
-                <w:sz w:val="22"/>
-                <w:szCs w:val="22"/>
+                <w:sz w:val="20"/>
+                <w:szCs w:val="20"/>
               </w:rPr>
               <w:t>27/5/2014</w:t>
             </w:r>
@@ -1484,15 +1505,15 @@
               <w:jc w:val="center"/>
               <w:rPr>
                 <w:rFonts w:eastAsia="Times New Roman" w:cs="Times New Roman"/>
-                <w:sz w:val="22"/>
-                <w:szCs w:val="22"/>
+                <w:sz w:val="20"/>
+                <w:szCs w:val="20"/>
               </w:rPr>
             </w:pPr>
             <w:r>
               <w:rPr>
                 <w:rFonts w:eastAsia="Times New Roman" w:cs="Times New Roman"/>
-                <w:sz w:val="22"/>
-                <w:szCs w:val="22"/>
+                <w:sz w:val="20"/>
+                <w:szCs w:val="20"/>
               </w:rPr>
               <w:t>PJ, SK, CD</w:t>
             </w:r>
@@ -1515,15 +1536,15 @@
               <w:jc w:val="center"/>
               <w:rPr>
                 <w:rFonts w:eastAsia="Times New Roman" w:cs="Times New Roman"/>
-                <w:sz w:val="22"/>
-                <w:szCs w:val="22"/>
+                <w:sz w:val="20"/>
+                <w:szCs w:val="20"/>
               </w:rPr>
             </w:pPr>
             <w:r>
               <w:rPr>
                 <w:rFonts w:eastAsia="Times New Roman" w:cs="Times New Roman"/>
-                <w:sz w:val="22"/>
-                <w:szCs w:val="22"/>
+                <w:sz w:val="20"/>
+                <w:szCs w:val="20"/>
               </w:rPr>
               <w:t xml:space="preserve">PJ, SK </w:t>
             </w:r>
@@ -1546,15 +1567,15 @@
               <w:jc w:val="center"/>
               <w:rPr>
                 <w:rFonts w:eastAsia="Times New Roman" w:cs="Times New Roman"/>
-                <w:sz w:val="22"/>
-                <w:szCs w:val="22"/>
+                <w:sz w:val="20"/>
+                <w:szCs w:val="20"/>
               </w:rPr>
             </w:pPr>
             <w:r>
               <w:rPr>
                 <w:rFonts w:eastAsia="Times New Roman" w:cs="Times New Roman"/>
-                <w:sz w:val="22"/>
-                <w:szCs w:val="22"/>
+                <w:sz w:val="20"/>
+                <w:szCs w:val="20"/>
               </w:rPr>
               <w:t xml:space="preserve">PJ, SK </w:t>
             </w:r>
@@ -1583,8 +1604,8 @@
                 <w:rFonts w:eastAsia="Times New Roman" w:cs="Times New Roman"/>
                 <w:b/>
                 <w:bCs/>
-                <w:sz w:val="22"/>
-                <w:szCs w:val="22"/>
+                <w:sz w:val="20"/>
+                <w:szCs w:val="20"/>
               </w:rPr>
             </w:pPr>
             <w:r>
@@ -1592,8 +1613,8 @@
                 <w:rFonts w:eastAsia="Times New Roman" w:cs="Times New Roman"/>
                 <w:b/>
                 <w:bCs/>
-                <w:sz w:val="22"/>
-                <w:szCs w:val="22"/>
+                <w:sz w:val="20"/>
+                <w:szCs w:val="20"/>
               </w:rPr>
               <w:t>EIOM- Test Record -V.0.4.docx</w:t>
             </w:r>
@@ -1618,8 +1639,8 @@
                 <w:rFonts w:ascii="Symbol" w:eastAsia="Times New Roman" w:hAnsi="Symbol" w:cs="Tahoma"/>
                 <w:b/>
                 <w:bCs/>
-                <w:sz w:val="22"/>
-                <w:szCs w:val="22"/>
+                <w:sz w:val="20"/>
+                <w:szCs w:val="20"/>
               </w:rPr>
             </w:pPr>
             <w:r>
@@ -1627,34 +1648,34 @@
                 <w:rFonts w:eastAsia="Times New Roman" w:cs="Times New Roman"/>
                 <w:b/>
                 <w:bCs/>
-                <w:sz w:val="22"/>
-                <w:szCs w:val="22"/>
+                <w:sz w:val="20"/>
+                <w:szCs w:val="20"/>
               </w:rPr>
               <w:t>Modify Chapter 2</w:t>
             </w:r>
           </w:p>
           <w:p>
             <w:pPr>
-              <w:ind w:firstLineChars="100" w:firstLine="220"/>
+              <w:ind w:firstLineChars="100" w:firstLine="200"/>
               <w:rPr>
                 <w:rFonts w:ascii="Symbol" w:eastAsia="Times New Roman" w:hAnsi="Symbol" w:cs="Tahoma"/>
-                <w:sz w:val="22"/>
-                <w:szCs w:val="22"/>
+                <w:sz w:val="20"/>
+                <w:szCs w:val="20"/>
               </w:rPr>
             </w:pPr>
             <w:r>
               <w:rPr>
                 <w:rFonts w:ascii="Symbol" w:eastAsia="Times New Roman" w:hAnsi="Symbol" w:cs="Tahoma"/>
-                <w:sz w:val="22"/>
-                <w:szCs w:val="22"/>
+                <w:sz w:val="20"/>
+                <w:szCs w:val="20"/>
               </w:rPr>
               <w:t></w:t>
             </w:r>
             <w:r>
               <w:rPr>
                 <w:rFonts w:eastAsia="Times New Roman" w:cs="Times New Roman"/>
-                <w:sz w:val="22"/>
-                <w:szCs w:val="22"/>
+                <w:sz w:val="20"/>
+                <w:szCs w:val="20"/>
               </w:rPr>
               <w:t>    Server Part Unit Testing Record</w:t>
             </w:r>
@@ -1676,15 +1697,15 @@
               <w:jc w:val="center"/>
               <w:rPr>
                 <w:rFonts w:eastAsia="Times New Roman" w:cs="Times New Roman"/>
-                <w:sz w:val="22"/>
-                <w:szCs w:val="22"/>
+                <w:sz w:val="20"/>
+                <w:szCs w:val="20"/>
               </w:rPr>
             </w:pPr>
             <w:r>
               <w:rPr>
                 <w:rFonts w:eastAsia="Times New Roman" w:cs="Times New Roman"/>
-                <w:sz w:val="22"/>
-                <w:szCs w:val="22"/>
+                <w:sz w:val="20"/>
+                <w:szCs w:val="20"/>
               </w:rPr>
               <w:t>Draft</w:t>
             </w:r>
@@ -1706,15 +1727,15 @@
               <w:jc w:val="center"/>
               <w:rPr>
                 <w:rFonts w:eastAsia="Times New Roman" w:cs="Times New Roman"/>
-                <w:sz w:val="22"/>
-                <w:szCs w:val="22"/>
+                <w:sz w:val="20"/>
+                <w:szCs w:val="20"/>
               </w:rPr>
             </w:pPr>
             <w:r>
               <w:rPr>
                 <w:rFonts w:eastAsia="Times New Roman" w:cs="Times New Roman"/>
-                <w:sz w:val="22"/>
-                <w:szCs w:val="22"/>
+                <w:sz w:val="20"/>
+                <w:szCs w:val="20"/>
               </w:rPr>
               <w:t>30/5/2014</w:t>
             </w:r>
@@ -1737,15 +1758,15 @@
               <w:jc w:val="center"/>
               <w:rPr>
                 <w:rFonts w:eastAsia="Times New Roman" w:cs="Times New Roman"/>
-                <w:sz w:val="22"/>
-                <w:szCs w:val="22"/>
+                <w:sz w:val="20"/>
+                <w:szCs w:val="20"/>
               </w:rPr>
             </w:pPr>
             <w:r>
               <w:rPr>
                 <w:rFonts w:eastAsia="Times New Roman" w:cs="Times New Roman"/>
-                <w:sz w:val="22"/>
-                <w:szCs w:val="22"/>
+                <w:sz w:val="20"/>
+                <w:szCs w:val="20"/>
               </w:rPr>
               <w:t>PJ, SK, CD</w:t>
             </w:r>
@@ -1768,15 +1789,15 @@
               <w:jc w:val="center"/>
               <w:rPr>
                 <w:rFonts w:eastAsia="Times New Roman" w:cs="Times New Roman"/>
-                <w:sz w:val="22"/>
-                <w:szCs w:val="22"/>
+                <w:sz w:val="20"/>
+                <w:szCs w:val="20"/>
               </w:rPr>
             </w:pPr>
             <w:r>
               <w:rPr>
                 <w:rFonts w:eastAsia="Times New Roman" w:cs="Times New Roman"/>
-                <w:sz w:val="22"/>
-                <w:szCs w:val="22"/>
+                <w:sz w:val="20"/>
+                <w:szCs w:val="20"/>
               </w:rPr>
               <w:t xml:space="preserve">PJ, SK </w:t>
             </w:r>
@@ -1799,15 +1820,15 @@
               <w:jc w:val="center"/>
               <w:rPr>
                 <w:rFonts w:eastAsia="Times New Roman" w:cs="Times New Roman"/>
-                <w:sz w:val="22"/>
-                <w:szCs w:val="22"/>
+                <w:sz w:val="20"/>
+                <w:szCs w:val="20"/>
               </w:rPr>
             </w:pPr>
             <w:r>
               <w:rPr>
                 <w:rFonts w:eastAsia="Times New Roman" w:cs="Times New Roman"/>
-                <w:sz w:val="22"/>
-                <w:szCs w:val="22"/>
+                <w:sz w:val="20"/>
+                <w:szCs w:val="20"/>
               </w:rPr>
               <w:t xml:space="preserve">PJ, SK </w:t>
             </w:r>
@@ -1816,7 +1837,7 @@
       </w:tr>
       <w:tr>
         <w:trPr>
-          <w:trHeight w:val="1253"/>
+          <w:trHeight w:val="997"/>
         </w:trPr>
         <w:tc>
           <w:tcPr>
@@ -1836,8 +1857,8 @@
                 <w:rFonts w:eastAsia="Times New Roman" w:cs="Times New Roman"/>
                 <w:b/>
                 <w:bCs/>
-                <w:sz w:val="22"/>
-                <w:szCs w:val="22"/>
+                <w:sz w:val="20"/>
+                <w:szCs w:val="20"/>
               </w:rPr>
             </w:pPr>
             <w:r>
@@ -1845,8 +1866,8 @@
                 <w:rFonts w:eastAsia="Times New Roman" w:cs="Times New Roman"/>
                 <w:b/>
                 <w:bCs/>
-                <w:sz w:val="22"/>
-                <w:szCs w:val="22"/>
+                <w:sz w:val="20"/>
+                <w:szCs w:val="20"/>
               </w:rPr>
               <w:t>EIOM- Test Record -V.1.0.docx</w:t>
             </w:r>
@@ -1867,37 +1888,37 @@
           </w:tcPr>
           <w:p>
             <w:pPr>
-              <w:ind w:firstLineChars="100" w:firstLine="220"/>
+              <w:ind w:firstLineChars="100" w:firstLine="200"/>
               <w:rPr>
                 <w:rFonts w:eastAsia="Times New Roman" w:cs="Times New Roman"/>
-                <w:sz w:val="22"/>
-                <w:szCs w:val="22"/>
+                <w:sz w:val="20"/>
+                <w:szCs w:val="20"/>
               </w:rPr>
             </w:pPr>
             <w:r>
               <w:rPr>
                 <w:rFonts w:ascii="Symbol" w:eastAsia="Times New Roman" w:hAnsi="Symbol" w:cs="Tahoma"/>
-                <w:sz w:val="22"/>
-                <w:szCs w:val="22"/>
+                <w:sz w:val="20"/>
+                <w:szCs w:val="20"/>
               </w:rPr>
               <w:t></w:t>
             </w:r>
             <w:r>
               <w:rPr>
                 <w:rFonts w:eastAsia="Times New Roman" w:cs="Times New Roman"/>
-                <w:sz w:val="22"/>
-                <w:szCs w:val="22"/>
+                <w:sz w:val="20"/>
+                <w:szCs w:val="20"/>
               </w:rPr>
               <w:t>    Add Table of content and cover page</w:t>
             </w:r>
           </w:p>
           <w:p>
             <w:pPr>
-              <w:ind w:firstLineChars="100" w:firstLine="220"/>
+              <w:ind w:firstLineChars="100" w:firstLine="200"/>
               <w:rPr>
                 <w:rFonts w:eastAsia="Times New Roman" w:cs="Times New Roman"/>
-                <w:sz w:val="22"/>
-                <w:szCs w:val="22"/>
+                <w:sz w:val="20"/>
+                <w:szCs w:val="20"/>
               </w:rPr>
             </w:pPr>
           </w:p>
@@ -1918,15 +1939,15 @@
               <w:jc w:val="center"/>
               <w:rPr>
                 <w:rFonts w:eastAsia="Times New Roman" w:cs="Times New Roman"/>
-                <w:sz w:val="22"/>
-                <w:szCs w:val="22"/>
+                <w:sz w:val="20"/>
+                <w:szCs w:val="20"/>
               </w:rPr>
             </w:pPr>
             <w:r>
               <w:rPr>
                 <w:rFonts w:eastAsia="Times New Roman" w:cs="Times New Roman"/>
-                <w:sz w:val="22"/>
-                <w:szCs w:val="22"/>
+                <w:sz w:val="20"/>
+                <w:szCs w:val="20"/>
               </w:rPr>
               <w:t>Release</w:t>
             </w:r>
@@ -1948,15 +1969,15 @@
               <w:jc w:val="center"/>
               <w:rPr>
                 <w:rFonts w:eastAsia="Times New Roman" w:cs="Times New Roman"/>
-                <w:sz w:val="22"/>
-                <w:szCs w:val="22"/>
+                <w:sz w:val="20"/>
+                <w:szCs w:val="20"/>
               </w:rPr>
             </w:pPr>
             <w:r>
               <w:rPr>
                 <w:rFonts w:eastAsia="Times New Roman" w:cs="Times New Roman"/>
-                <w:sz w:val="22"/>
-                <w:szCs w:val="22"/>
+                <w:sz w:val="20"/>
+                <w:szCs w:val="20"/>
               </w:rPr>
               <w:t>30/5/2014</w:t>
             </w:r>
@@ -1979,15 +2000,15 @@
               <w:jc w:val="center"/>
               <w:rPr>
                 <w:rFonts w:eastAsia="Times New Roman" w:cs="Times New Roman"/>
-                <w:sz w:val="22"/>
-                <w:szCs w:val="22"/>
+                <w:sz w:val="20"/>
+                <w:szCs w:val="20"/>
               </w:rPr>
             </w:pPr>
             <w:r>
               <w:rPr>
                 <w:rFonts w:eastAsia="Times New Roman" w:cs="Times New Roman"/>
-                <w:sz w:val="22"/>
-                <w:szCs w:val="22"/>
+                <w:sz w:val="20"/>
+                <w:szCs w:val="20"/>
               </w:rPr>
               <w:t>PJ, SK, CD</w:t>
             </w:r>
@@ -2010,15 +2031,15 @@
               <w:jc w:val="center"/>
               <w:rPr>
                 <w:rFonts w:eastAsia="Times New Roman" w:cs="Times New Roman"/>
-                <w:sz w:val="22"/>
-                <w:szCs w:val="22"/>
+                <w:sz w:val="20"/>
+                <w:szCs w:val="20"/>
               </w:rPr>
             </w:pPr>
             <w:r>
               <w:rPr>
                 <w:rFonts w:eastAsia="Times New Roman" w:cs="Times New Roman"/>
-                <w:sz w:val="22"/>
-                <w:szCs w:val="22"/>
+                <w:sz w:val="20"/>
+                <w:szCs w:val="20"/>
               </w:rPr>
               <w:t xml:space="preserve">PJ, SK </w:t>
             </w:r>
@@ -2041,15 +2062,15 @@
               <w:jc w:val="center"/>
               <w:rPr>
                 <w:rFonts w:eastAsia="Times New Roman" w:cs="Times New Roman"/>
-                <w:sz w:val="22"/>
-                <w:szCs w:val="22"/>
+                <w:sz w:val="20"/>
+                <w:szCs w:val="20"/>
               </w:rPr>
             </w:pPr>
             <w:r>
               <w:rPr>
                 <w:rFonts w:eastAsia="Times New Roman" w:cs="Times New Roman"/>
-                <w:sz w:val="22"/>
-                <w:szCs w:val="22"/>
+                <w:sz w:val="20"/>
+                <w:szCs w:val="20"/>
               </w:rPr>
               <w:t xml:space="preserve">PJ, SK </w:t>
             </w:r>
@@ -2058,7 +2079,7 @@
       </w:tr>
       <w:tr>
         <w:trPr>
-          <w:trHeight w:val="1253"/>
+          <w:trHeight w:val="997"/>
         </w:trPr>
         <w:tc>
           <w:tcPr>
@@ -2078,8 +2099,8 @@
                 <w:rFonts w:eastAsia="Times New Roman" w:cs="Times New Roman"/>
                 <w:b/>
                 <w:bCs/>
-                <w:sz w:val="22"/>
-                <w:szCs w:val="22"/>
+                <w:sz w:val="20"/>
+                <w:szCs w:val="20"/>
               </w:rPr>
             </w:pPr>
             <w:r>
@@ -2087,8 +2108,8 @@
                 <w:rFonts w:eastAsia="Times New Roman" w:cs="Times New Roman"/>
                 <w:b/>
                 <w:bCs/>
-                <w:sz w:val="22"/>
-                <w:szCs w:val="22"/>
+                <w:sz w:val="20"/>
+                <w:szCs w:val="20"/>
               </w:rPr>
               <w:t>EIOM- Test Record -V.1.1.docx</w:t>
             </w:r>
@@ -2109,26 +2130,26 @@
           </w:tcPr>
           <w:p>
             <w:pPr>
-              <w:ind w:firstLineChars="100" w:firstLine="220"/>
+              <w:ind w:firstLineChars="100" w:firstLine="200"/>
               <w:rPr>
                 <w:rFonts w:eastAsia="Times New Roman" w:cs="Times New Roman"/>
-                <w:sz w:val="22"/>
-                <w:szCs w:val="22"/>
+                <w:sz w:val="20"/>
+                <w:szCs w:val="20"/>
               </w:rPr>
             </w:pPr>
             <w:r>
               <w:rPr>
                 <w:rFonts w:ascii="Symbol" w:eastAsia="Times New Roman" w:hAnsi="Symbol" w:cs="Tahoma"/>
-                <w:sz w:val="22"/>
-                <w:szCs w:val="22"/>
+                <w:sz w:val="20"/>
+                <w:szCs w:val="20"/>
               </w:rPr>
               <w:t></w:t>
             </w:r>
             <w:r>
               <w:rPr>
                 <w:rFonts w:eastAsia="Times New Roman" w:cs="Times New Roman"/>
-                <w:sz w:val="22"/>
-                <w:szCs w:val="22"/>
+                <w:sz w:val="20"/>
+                <w:szCs w:val="20"/>
               </w:rPr>
               <w:t xml:space="preserve"> Modify chapter 1-2</w:t>
             </w:r>
@@ -2150,15 +2171,15 @@
               <w:jc w:val="center"/>
               <w:rPr>
                 <w:rFonts w:eastAsia="Times New Roman" w:cs="Times New Roman"/>
-                <w:sz w:val="22"/>
-                <w:szCs w:val="22"/>
+                <w:sz w:val="20"/>
+                <w:szCs w:val="20"/>
               </w:rPr>
             </w:pPr>
             <w:r>
               <w:rPr>
                 <w:rFonts w:eastAsia="Times New Roman" w:cs="Times New Roman"/>
-                <w:sz w:val="22"/>
-                <w:szCs w:val="22"/>
+                <w:sz w:val="20"/>
+                <w:szCs w:val="20"/>
               </w:rPr>
               <w:t>Release</w:t>
             </w:r>
@@ -2180,15 +2201,15 @@
               <w:jc w:val="center"/>
               <w:rPr>
                 <w:rFonts w:eastAsia="Times New Roman" w:cs="Times New Roman"/>
-                <w:sz w:val="22"/>
-                <w:szCs w:val="22"/>
+                <w:sz w:val="20"/>
+                <w:szCs w:val="20"/>
               </w:rPr>
             </w:pPr>
             <w:r>
               <w:rPr>
                 <w:rFonts w:eastAsia="Times New Roman" w:cs="Times New Roman"/>
-                <w:sz w:val="22"/>
-                <w:szCs w:val="22"/>
+                <w:sz w:val="20"/>
+                <w:szCs w:val="20"/>
               </w:rPr>
               <w:t>30/7/2014</w:t>
             </w:r>
@@ -2211,15 +2232,15 @@
               <w:jc w:val="center"/>
               <w:rPr>
                 <w:rFonts w:eastAsia="Times New Roman" w:cs="Times New Roman"/>
-                <w:sz w:val="22"/>
-                <w:szCs w:val="22"/>
+                <w:sz w:val="20"/>
+                <w:szCs w:val="20"/>
               </w:rPr>
             </w:pPr>
             <w:r>
               <w:rPr>
                 <w:rFonts w:eastAsia="Times New Roman" w:cs="Times New Roman"/>
-                <w:sz w:val="22"/>
-                <w:szCs w:val="22"/>
+                <w:sz w:val="20"/>
+                <w:szCs w:val="20"/>
               </w:rPr>
               <w:t>PJ, SK, CD</w:t>
             </w:r>
@@ -2242,15 +2263,15 @@
               <w:jc w:val="center"/>
               <w:rPr>
                 <w:rFonts w:eastAsia="Times New Roman" w:cs="Times New Roman"/>
-                <w:sz w:val="22"/>
-                <w:szCs w:val="22"/>
+                <w:sz w:val="20"/>
+                <w:szCs w:val="20"/>
               </w:rPr>
             </w:pPr>
             <w:r>
               <w:rPr>
                 <w:rFonts w:eastAsia="Times New Roman" w:cs="Times New Roman"/>
-                <w:sz w:val="22"/>
-                <w:szCs w:val="22"/>
+                <w:sz w:val="20"/>
+                <w:szCs w:val="20"/>
               </w:rPr>
               <w:t xml:space="preserve">PJ, SK </w:t>
             </w:r>
@@ -2273,15 +2294,15 @@
               <w:jc w:val="center"/>
               <w:rPr>
                 <w:rFonts w:eastAsia="Times New Roman" w:cs="Times New Roman"/>
-                <w:sz w:val="22"/>
-                <w:szCs w:val="22"/>
+                <w:sz w:val="20"/>
+                <w:szCs w:val="20"/>
               </w:rPr>
             </w:pPr>
             <w:r>
               <w:rPr>
                 <w:rFonts w:eastAsia="Times New Roman" w:cs="Times New Roman"/>
-                <w:sz w:val="22"/>
-                <w:szCs w:val="22"/>
+                <w:sz w:val="20"/>
+                <w:szCs w:val="20"/>
               </w:rPr>
               <w:t xml:space="preserve">PJ, SK </w:t>
             </w:r>
@@ -2290,7 +2311,7 @@
       </w:tr>
       <w:tr>
         <w:trPr>
-          <w:trHeight w:val="1253"/>
+          <w:trHeight w:val="984"/>
         </w:trPr>
         <w:tc>
           <w:tcPr>
@@ -2310,8 +2331,8 @@
                 <w:rFonts w:eastAsia="Times New Roman" w:cs="Times New Roman"/>
                 <w:b/>
                 <w:bCs/>
-                <w:sz w:val="22"/>
-                <w:szCs w:val="22"/>
+                <w:sz w:val="20"/>
+                <w:szCs w:val="20"/>
               </w:rPr>
             </w:pPr>
             <w:r>
@@ -2319,8 +2340,8 @@
                 <w:rFonts w:eastAsia="Times New Roman" w:cs="Times New Roman"/>
                 <w:b/>
                 <w:bCs/>
-                <w:sz w:val="22"/>
-                <w:szCs w:val="22"/>
+                <w:sz w:val="20"/>
+                <w:szCs w:val="20"/>
               </w:rPr>
               <w:t>EIOM- Test Record -V.2.0.docx</w:t>
             </w:r>
@@ -2342,37 +2363,37 @@
           <w:p>
             <w:pPr>
               <w:rPr>
-                <w:sz w:val="22"/>
-                <w:szCs w:val="22"/>
-              </w:rPr>
-            </w:pPr>
-            <w:r>
-              <w:rPr>
-                <w:sz w:val="22"/>
-                <w:szCs w:val="22"/>
+                <w:sz w:val="20"/>
+                <w:szCs w:val="20"/>
+              </w:rPr>
+            </w:pPr>
+            <w:r>
+              <w:rPr>
+                <w:sz w:val="20"/>
+                <w:szCs w:val="20"/>
               </w:rPr>
               <w:t xml:space="preserve">    </w:t>
             </w:r>
             <w:r>
               <w:rPr>
                 <w:rFonts w:ascii="Symbol" w:eastAsia="Times New Roman" w:hAnsi="Symbol" w:cs="Tahoma"/>
-                <w:sz w:val="22"/>
-                <w:szCs w:val="22"/>
+                <w:sz w:val="20"/>
+                <w:szCs w:val="20"/>
               </w:rPr>
               <w:t></w:t>
             </w:r>
             <w:r>
               <w:rPr>
                 <w:rFonts w:ascii="Symbol" w:eastAsia="Times New Roman" w:hAnsi="Symbol" w:cs="Tahoma"/>
-                <w:sz w:val="22"/>
-                <w:szCs w:val="22"/>
+                <w:sz w:val="20"/>
+                <w:szCs w:val="20"/>
               </w:rPr>
               <w:t></w:t>
             </w:r>
             <w:r>
               <w:rPr>
-                <w:sz w:val="22"/>
-                <w:szCs w:val="22"/>
+                <w:sz w:val="20"/>
+                <w:szCs w:val="20"/>
               </w:rPr>
               <w:t>Remove UTC-12,13 of mobile part</w:t>
             </w:r>
@@ -2380,8 +2401,8 @@
           <w:p>
             <w:pPr>
               <w:rPr>
-                <w:sz w:val="22"/>
-                <w:szCs w:val="22"/>
+                <w:sz w:val="20"/>
+                <w:szCs w:val="20"/>
               </w:rPr>
             </w:pPr>
           </w:p>
@@ -2402,15 +2423,15 @@
               <w:jc w:val="center"/>
               <w:rPr>
                 <w:rFonts w:eastAsia="Times New Roman" w:cs="Times New Roman"/>
-                <w:sz w:val="22"/>
-                <w:szCs w:val="22"/>
+                <w:sz w:val="20"/>
+                <w:szCs w:val="20"/>
               </w:rPr>
             </w:pPr>
             <w:r>
               <w:rPr>
                 <w:rFonts w:eastAsia="Times New Roman" w:cs="Times New Roman"/>
-                <w:sz w:val="22"/>
-                <w:szCs w:val="22"/>
+                <w:sz w:val="20"/>
+                <w:szCs w:val="20"/>
               </w:rPr>
               <w:t>Draft</w:t>
             </w:r>
@@ -2432,15 +2453,15 @@
               <w:jc w:val="center"/>
               <w:rPr>
                 <w:rFonts w:eastAsia="Times New Roman" w:cs="Times New Roman"/>
-                <w:sz w:val="22"/>
-                <w:szCs w:val="22"/>
+                <w:sz w:val="20"/>
+                <w:szCs w:val="20"/>
               </w:rPr>
             </w:pPr>
             <w:r>
               <w:rPr>
                 <w:rFonts w:eastAsia="Times New Roman" w:cs="Times New Roman"/>
-                <w:sz w:val="22"/>
-                <w:szCs w:val="22"/>
+                <w:sz w:val="20"/>
+                <w:szCs w:val="20"/>
               </w:rPr>
               <w:t>21/10/2014</w:t>
             </w:r>
@@ -2463,15 +2484,15 @@
               <w:jc w:val="center"/>
               <w:rPr>
                 <w:rFonts w:eastAsia="Times New Roman" w:cs="Times New Roman"/>
-                <w:sz w:val="22"/>
-                <w:szCs w:val="22"/>
+                <w:sz w:val="20"/>
+                <w:szCs w:val="20"/>
               </w:rPr>
             </w:pPr>
             <w:r>
               <w:rPr>
                 <w:rFonts w:eastAsia="Times New Roman" w:cs="Times New Roman"/>
-                <w:sz w:val="22"/>
-                <w:szCs w:val="22"/>
+                <w:sz w:val="20"/>
+                <w:szCs w:val="20"/>
               </w:rPr>
               <w:t>PJ, SK, CD</w:t>
             </w:r>
@@ -2494,15 +2515,15 @@
               <w:jc w:val="center"/>
               <w:rPr>
                 <w:rFonts w:eastAsia="Times New Roman" w:cs="Times New Roman"/>
-                <w:sz w:val="22"/>
-                <w:szCs w:val="22"/>
+                <w:sz w:val="20"/>
+                <w:szCs w:val="20"/>
               </w:rPr>
             </w:pPr>
             <w:r>
               <w:rPr>
                 <w:rFonts w:eastAsia="Times New Roman" w:cs="Times New Roman"/>
-                <w:sz w:val="22"/>
-                <w:szCs w:val="22"/>
+                <w:sz w:val="20"/>
+                <w:szCs w:val="20"/>
               </w:rPr>
               <w:t xml:space="preserve">PJ, SK </w:t>
             </w:r>
@@ -2525,15 +2546,15 @@
               <w:jc w:val="center"/>
               <w:rPr>
                 <w:rFonts w:eastAsia="Times New Roman" w:cs="Times New Roman"/>
-                <w:sz w:val="22"/>
-                <w:szCs w:val="22"/>
+                <w:sz w:val="20"/>
+                <w:szCs w:val="20"/>
               </w:rPr>
             </w:pPr>
             <w:r>
               <w:rPr>
                 <w:rFonts w:eastAsia="Times New Roman" w:cs="Times New Roman"/>
-                <w:sz w:val="22"/>
-                <w:szCs w:val="22"/>
+                <w:sz w:val="20"/>
+                <w:szCs w:val="20"/>
               </w:rPr>
               <w:t xml:space="preserve">PJ, SK </w:t>
             </w:r>
@@ -2542,7 +2563,7 @@
       </w:tr>
       <w:tr>
         <w:trPr>
-          <w:trHeight w:val="1253"/>
+          <w:trHeight w:val="984"/>
         </w:trPr>
         <w:tc>
           <w:tcPr>
@@ -2562,8 +2583,8 @@
                 <w:rFonts w:eastAsia="Times New Roman" w:cs="Times New Roman"/>
                 <w:b/>
                 <w:bCs/>
-                <w:sz w:val="22"/>
-                <w:szCs w:val="22"/>
+                <w:sz w:val="20"/>
+                <w:szCs w:val="20"/>
               </w:rPr>
             </w:pPr>
             <w:r>
@@ -2571,8 +2592,8 @@
                 <w:rFonts w:eastAsia="Times New Roman" w:cs="Times New Roman"/>
                 <w:b/>
                 <w:bCs/>
-                <w:sz w:val="22"/>
-                <w:szCs w:val="22"/>
+                <w:sz w:val="20"/>
+                <w:szCs w:val="20"/>
               </w:rPr>
               <w:t>EIOM- Test Record -V.2.0.docx</w:t>
             </w:r>
@@ -2594,37 +2615,37 @@
           <w:p>
             <w:pPr>
               <w:rPr>
-                <w:sz w:val="22"/>
-                <w:szCs w:val="22"/>
-              </w:rPr>
-            </w:pPr>
-            <w:r>
-              <w:rPr>
-                <w:sz w:val="22"/>
-                <w:szCs w:val="22"/>
+                <w:sz w:val="20"/>
+                <w:szCs w:val="20"/>
+              </w:rPr>
+            </w:pPr>
+            <w:r>
+              <w:rPr>
+                <w:sz w:val="20"/>
+                <w:szCs w:val="20"/>
               </w:rPr>
               <w:t xml:space="preserve">    </w:t>
             </w:r>
             <w:r>
               <w:rPr>
                 <w:rFonts w:ascii="Symbol" w:eastAsia="Times New Roman" w:hAnsi="Symbol" w:cs="Tahoma"/>
-                <w:sz w:val="22"/>
-                <w:szCs w:val="22"/>
+                <w:sz w:val="20"/>
+                <w:szCs w:val="20"/>
               </w:rPr>
               <w:t></w:t>
             </w:r>
             <w:r>
               <w:rPr>
                 <w:rFonts w:ascii="Symbol" w:eastAsia="Times New Roman" w:hAnsi="Symbol" w:cs="Tahoma"/>
-                <w:sz w:val="22"/>
-                <w:szCs w:val="22"/>
+                <w:sz w:val="20"/>
+                <w:szCs w:val="20"/>
               </w:rPr>
               <w:t></w:t>
             </w:r>
             <w:r>
               <w:rPr>
-                <w:sz w:val="22"/>
-                <w:szCs w:val="22"/>
+                <w:sz w:val="20"/>
+                <w:szCs w:val="20"/>
               </w:rPr>
               <w:t>Add UTC-12 – UTC-26</w:t>
             </w:r>
@@ -2646,15 +2667,15 @@
               <w:jc w:val="center"/>
               <w:rPr>
                 <w:rFonts w:eastAsia="Times New Roman" w:cs="Times New Roman"/>
-                <w:sz w:val="22"/>
-                <w:szCs w:val="22"/>
+                <w:sz w:val="20"/>
+                <w:szCs w:val="20"/>
               </w:rPr>
             </w:pPr>
             <w:r>
               <w:rPr>
                 <w:rFonts w:eastAsia="Times New Roman" w:cs="Times New Roman"/>
-                <w:sz w:val="22"/>
-                <w:szCs w:val="22"/>
+                <w:sz w:val="20"/>
+                <w:szCs w:val="20"/>
               </w:rPr>
               <w:t>Release</w:t>
             </w:r>
@@ -2676,15 +2697,15 @@
               <w:jc w:val="center"/>
               <w:rPr>
                 <w:rFonts w:eastAsia="Times New Roman" w:cs="Times New Roman"/>
-                <w:sz w:val="22"/>
-                <w:szCs w:val="22"/>
+                <w:sz w:val="20"/>
+                <w:szCs w:val="20"/>
               </w:rPr>
             </w:pPr>
             <w:r>
               <w:rPr>
                 <w:rFonts w:eastAsia="Times New Roman" w:cs="Times New Roman"/>
-                <w:sz w:val="22"/>
-                <w:szCs w:val="22"/>
+                <w:sz w:val="20"/>
+                <w:szCs w:val="20"/>
               </w:rPr>
               <w:t>21/10/2014</w:t>
             </w:r>
@@ -2707,15 +2728,15 @@
               <w:jc w:val="center"/>
               <w:rPr>
                 <w:rFonts w:eastAsia="Times New Roman" w:cs="Times New Roman"/>
-                <w:sz w:val="22"/>
-                <w:szCs w:val="22"/>
+                <w:sz w:val="20"/>
+                <w:szCs w:val="20"/>
               </w:rPr>
             </w:pPr>
             <w:r>
               <w:rPr>
                 <w:rFonts w:eastAsia="Times New Roman" w:cs="Times New Roman"/>
-                <w:sz w:val="22"/>
-                <w:szCs w:val="22"/>
+                <w:sz w:val="20"/>
+                <w:szCs w:val="20"/>
               </w:rPr>
               <w:t>PJ, SK, CD</w:t>
             </w:r>
@@ -2738,15 +2759,15 @@
               <w:jc w:val="center"/>
               <w:rPr>
                 <w:rFonts w:eastAsia="Times New Roman" w:cs="Times New Roman"/>
-                <w:sz w:val="22"/>
-                <w:szCs w:val="22"/>
+                <w:sz w:val="20"/>
+                <w:szCs w:val="20"/>
               </w:rPr>
             </w:pPr>
             <w:r>
               <w:rPr>
                 <w:rFonts w:eastAsia="Times New Roman" w:cs="Times New Roman"/>
-                <w:sz w:val="22"/>
-                <w:szCs w:val="22"/>
+                <w:sz w:val="20"/>
+                <w:szCs w:val="20"/>
               </w:rPr>
               <w:t xml:space="preserve">PJ, SK </w:t>
             </w:r>
@@ -2769,15 +2790,15 @@
               <w:jc w:val="center"/>
               <w:rPr>
                 <w:rFonts w:eastAsia="Times New Roman" w:cs="Times New Roman"/>
-                <w:sz w:val="22"/>
-                <w:szCs w:val="22"/>
+                <w:sz w:val="20"/>
+                <w:szCs w:val="20"/>
               </w:rPr>
             </w:pPr>
             <w:r>
               <w:rPr>
                 <w:rFonts w:eastAsia="Times New Roman" w:cs="Times New Roman"/>
-                <w:sz w:val="22"/>
-                <w:szCs w:val="22"/>
+                <w:sz w:val="20"/>
+                <w:szCs w:val="20"/>
               </w:rPr>
               <w:t xml:space="preserve">PJ, SK </w:t>
             </w:r>
@@ -2786,7 +2807,7 @@
       </w:tr>
       <w:tr>
         <w:trPr>
-          <w:trHeight w:val="1253"/>
+          <w:trHeight w:val="969"/>
         </w:trPr>
         <w:tc>
           <w:tcPr>
@@ -2806,8 +2827,8 @@
                 <w:rFonts w:eastAsia="Times New Roman" w:cs="Times New Roman"/>
                 <w:b/>
                 <w:bCs/>
-                <w:sz w:val="22"/>
-                <w:szCs w:val="22"/>
+                <w:sz w:val="20"/>
+                <w:szCs w:val="20"/>
               </w:rPr>
             </w:pPr>
             <w:r>
@@ -2815,8 +2836,8 @@
                 <w:rFonts w:eastAsia="Times New Roman" w:cs="Times New Roman"/>
                 <w:b/>
                 <w:bCs/>
-                <w:sz w:val="22"/>
-                <w:szCs w:val="22"/>
+                <w:sz w:val="20"/>
+                <w:szCs w:val="20"/>
               </w:rPr>
               <w:t>EIOM- Test Record -V.3.0.docx</w:t>
             </w:r>
@@ -2838,37 +2859,37 @@
           <w:p>
             <w:pPr>
               <w:rPr>
-                <w:sz w:val="22"/>
-                <w:szCs w:val="22"/>
-              </w:rPr>
-            </w:pPr>
-            <w:r>
-              <w:rPr>
-                <w:sz w:val="22"/>
-                <w:szCs w:val="22"/>
+                <w:sz w:val="20"/>
+                <w:szCs w:val="20"/>
+              </w:rPr>
+            </w:pPr>
+            <w:r>
+              <w:rPr>
+                <w:sz w:val="20"/>
+                <w:szCs w:val="20"/>
               </w:rPr>
               <w:t xml:space="preserve">    </w:t>
             </w:r>
             <w:r>
               <w:rPr>
                 <w:rFonts w:ascii="Symbol" w:eastAsia="Times New Roman" w:hAnsi="Symbol" w:cs="Tahoma"/>
-                <w:sz w:val="22"/>
-                <w:szCs w:val="22"/>
+                <w:sz w:val="20"/>
+                <w:szCs w:val="20"/>
               </w:rPr>
               <w:t></w:t>
             </w:r>
             <w:r>
               <w:rPr>
                 <w:rFonts w:ascii="Symbol" w:eastAsia="Times New Roman" w:hAnsi="Symbol" w:cs="Tahoma"/>
-                <w:sz w:val="22"/>
-                <w:szCs w:val="22"/>
+                <w:sz w:val="20"/>
+                <w:szCs w:val="20"/>
               </w:rPr>
               <w:t></w:t>
             </w:r>
             <w:r>
               <w:rPr>
-                <w:sz w:val="22"/>
-                <w:szCs w:val="22"/>
+                <w:sz w:val="20"/>
+                <w:szCs w:val="20"/>
               </w:rPr>
               <w:t>Add Test record of system test</w:t>
             </w:r>
@@ -2890,15 +2911,15 @@
               <w:jc w:val="center"/>
               <w:rPr>
                 <w:rFonts w:eastAsia="Times New Roman" w:cs="Times New Roman"/>
-                <w:sz w:val="22"/>
-                <w:szCs w:val="22"/>
+                <w:sz w:val="20"/>
+                <w:szCs w:val="20"/>
               </w:rPr>
             </w:pPr>
             <w:r>
               <w:rPr>
                 <w:rFonts w:eastAsia="Times New Roman" w:cs="Times New Roman"/>
-                <w:sz w:val="22"/>
-                <w:szCs w:val="22"/>
+                <w:sz w:val="20"/>
+                <w:szCs w:val="20"/>
               </w:rPr>
               <w:t>Release</w:t>
             </w:r>
@@ -2920,15 +2941,15 @@
               <w:jc w:val="center"/>
               <w:rPr>
                 <w:rFonts w:eastAsia="Times New Roman" w:cs="Times New Roman"/>
-                <w:sz w:val="22"/>
-                <w:szCs w:val="22"/>
+                <w:sz w:val="20"/>
+                <w:szCs w:val="20"/>
               </w:rPr>
             </w:pPr>
             <w:r>
               <w:rPr>
                 <w:rFonts w:eastAsia="Times New Roman" w:cs="Times New Roman"/>
-                <w:sz w:val="22"/>
-                <w:szCs w:val="22"/>
+                <w:sz w:val="20"/>
+                <w:szCs w:val="20"/>
               </w:rPr>
               <w:t>11/12/2014</w:t>
             </w:r>
@@ -2951,15 +2972,15 @@
               <w:jc w:val="center"/>
               <w:rPr>
                 <w:rFonts w:eastAsia="Times New Roman" w:cs="Times New Roman"/>
-                <w:sz w:val="22"/>
-                <w:szCs w:val="22"/>
+                <w:sz w:val="20"/>
+                <w:szCs w:val="20"/>
               </w:rPr>
             </w:pPr>
             <w:r>
               <w:rPr>
                 <w:rFonts w:eastAsia="Times New Roman" w:cs="Times New Roman"/>
-                <w:sz w:val="22"/>
-                <w:szCs w:val="22"/>
+                <w:sz w:val="20"/>
+                <w:szCs w:val="20"/>
               </w:rPr>
               <w:t>PJ, SK, CD</w:t>
             </w:r>
@@ -2982,15 +3003,15 @@
               <w:jc w:val="center"/>
               <w:rPr>
                 <w:rFonts w:eastAsia="Times New Roman" w:cs="Times New Roman"/>
-                <w:sz w:val="22"/>
-                <w:szCs w:val="22"/>
+                <w:sz w:val="20"/>
+                <w:szCs w:val="20"/>
               </w:rPr>
             </w:pPr>
             <w:r>
               <w:rPr>
                 <w:rFonts w:eastAsia="Times New Roman" w:cs="Times New Roman"/>
-                <w:sz w:val="22"/>
-                <w:szCs w:val="22"/>
+                <w:sz w:val="20"/>
+                <w:szCs w:val="20"/>
               </w:rPr>
               <w:t xml:space="preserve">PJ, SK </w:t>
             </w:r>
@@ -3013,15 +3034,15 @@
               <w:jc w:val="center"/>
               <w:rPr>
                 <w:rFonts w:eastAsia="Times New Roman" w:cs="Times New Roman"/>
-                <w:sz w:val="22"/>
-                <w:szCs w:val="22"/>
+                <w:sz w:val="20"/>
+                <w:szCs w:val="20"/>
               </w:rPr>
             </w:pPr>
             <w:r>
               <w:rPr>
                 <w:rFonts w:eastAsia="Times New Roman" w:cs="Times New Roman"/>
-                <w:sz w:val="22"/>
-                <w:szCs w:val="22"/>
+                <w:sz w:val="20"/>
+                <w:szCs w:val="20"/>
               </w:rPr>
               <w:t xml:space="preserve">PJ, SK </w:t>
             </w:r>
@@ -3033,7 +3054,8 @@
       <w:pPr>
         <w:rPr>
           <w:rFonts w:cs="Times New Roman"/>
-          <w:szCs w:val="24"/>
+          <w:sz w:val="10"/>
+          <w:szCs w:val="10"/>
         </w:rPr>
       </w:pPr>
     </w:p>
@@ -3140,6 +3162,20 @@
         <w:t>Doungsa-ard</w:t>
       </w:r>
       <w:proofErr w:type="spellEnd"/>
+    </w:p>
+    <w:p>
+      <w:pPr>
+        <w:rPr>
+          <w:rFonts w:cs="Times New Roman"/>
+        </w:rPr>
+      </w:pPr>
+    </w:p>
+    <w:p>
+      <w:pPr>
+        <w:rPr>
+          <w:rFonts w:cs="Times New Roman"/>
+        </w:rPr>
+      </w:pPr>
     </w:p>
     <w:p>
       <w:pPr>
@@ -3214,50 +3250,26 @@
         <w:p>
           <w:pPr>
             <w:pStyle w:val="11"/>
-            <w:tabs>
-              <w:tab w:val="right" w:leader="dot" w:pos="9016"/>
-            </w:tabs>
             <w:rPr>
-              <w:rFonts w:ascii="Times New Roman" w:eastAsiaTheme="minorEastAsia" w:hAnsi="Times New Roman" w:cs="Times New Roman"/>
-              <w:b w:val="0"/>
-              <w:bCs w:val="0"/>
-              <w:i w:val="0"/>
-              <w:iCs w:val="0"/>
-              <w:noProof/>
+              <w:rFonts w:eastAsiaTheme="minorEastAsia"/>
               <w:kern w:val="0"/>
-              <w:sz w:val="28"/>
               <w:lang w:eastAsia="en-US"/>
             </w:rPr>
           </w:pPr>
           <w:r>
             <w:rPr>
-              <w:rFonts w:ascii="Times New Roman" w:hAnsi="Times New Roman" w:cs="Times New Roman"/>
-              <w:b w:val="0"/>
-              <w:bCs w:val="0"/>
-              <w:i w:val="0"/>
-              <w:iCs w:val="0"/>
               <w:sz w:val="28"/>
             </w:rPr>
             <w:fldChar w:fldCharType="begin"/>
           </w:r>
           <w:r>
             <w:rPr>
-              <w:rFonts w:ascii="Times New Roman" w:hAnsi="Times New Roman" w:cs="Times New Roman"/>
-              <w:b w:val="0"/>
-              <w:bCs w:val="0"/>
-              <w:i w:val="0"/>
-              <w:iCs w:val="0"/>
               <w:sz w:val="28"/>
             </w:rPr>
             <w:instrText xml:space="preserve"> TOC \o "1-3" \h \z \u </w:instrText>
           </w:r>
           <w:r>
             <w:rPr>
-              <w:rFonts w:ascii="Times New Roman" w:hAnsi="Times New Roman" w:cs="Times New Roman"/>
-              <w:b w:val="0"/>
-              <w:bCs w:val="0"/>
-              <w:i w:val="0"/>
-              <w:iCs w:val="0"/>
               <w:sz w:val="28"/>
             </w:rPr>
             <w:fldChar w:fldCharType="separate"/>
@@ -3266,103 +3278,48 @@
             <w:r>
               <w:rPr>
                 <w:rStyle w:val="a6"/>
-                <w:rFonts w:ascii="Times New Roman" w:hAnsi="Times New Roman" w:cs="Times New Roman"/>
-                <w:b w:val="0"/>
                 <w:bCs w:val="0"/>
-                <w:i w:val="0"/>
-                <w:iCs w:val="0"/>
-                <w:noProof/>
-                <w:sz w:val="28"/>
               </w:rPr>
               <w:t>Chapter One | Introduction</w:t>
             </w:r>
             <w:r>
               <w:rPr>
-                <w:rFonts w:ascii="Times New Roman" w:hAnsi="Times New Roman" w:cs="Times New Roman"/>
-                <w:b w:val="0"/>
-                <w:bCs w:val="0"/>
-                <w:i w:val="0"/>
-                <w:iCs w:val="0"/>
-                <w:noProof/>
                 <w:webHidden/>
-                <w:sz w:val="28"/>
               </w:rPr>
               <w:tab/>
             </w:r>
             <w:r>
               <w:rPr>
-                <w:rFonts w:ascii="Times New Roman" w:hAnsi="Times New Roman" w:cs="Times New Roman"/>
-                <w:b w:val="0"/>
-                <w:bCs w:val="0"/>
-                <w:i w:val="0"/>
-                <w:iCs w:val="0"/>
-                <w:noProof/>
                 <w:webHidden/>
-                <w:sz w:val="28"/>
               </w:rPr>
               <w:fldChar w:fldCharType="begin"/>
             </w:r>
             <w:r>
               <w:rPr>
-                <w:rFonts w:ascii="Times New Roman" w:hAnsi="Times New Roman" w:cs="Times New Roman"/>
-                <w:b w:val="0"/>
-                <w:bCs w:val="0"/>
-                <w:i w:val="0"/>
-                <w:iCs w:val="0"/>
-                <w:noProof/>
                 <w:webHidden/>
-                <w:sz w:val="28"/>
               </w:rPr>
               <w:instrText xml:space="preserve"> PAGEREF _Toc406063996 \h </w:instrText>
             </w:r>
             <w:r>
               <w:rPr>
-                <w:rFonts w:ascii="Times New Roman" w:hAnsi="Times New Roman" w:cs="Times New Roman"/>
-                <w:b w:val="0"/>
-                <w:bCs w:val="0"/>
-                <w:i w:val="0"/>
-                <w:iCs w:val="0"/>
-                <w:noProof/>
                 <w:webHidden/>
-                <w:sz w:val="28"/>
-              </w:rPr>
-            </w:r>
-            <w:r>
-              <w:rPr>
-                <w:rFonts w:ascii="Times New Roman" w:hAnsi="Times New Roman" w:cs="Times New Roman"/>
-                <w:b w:val="0"/>
-                <w:bCs w:val="0"/>
-                <w:i w:val="0"/>
-                <w:iCs w:val="0"/>
-                <w:noProof/>
+              </w:rPr>
+            </w:r>
+            <w:r>
+              <w:rPr>
                 <w:webHidden/>
-                <w:sz w:val="28"/>
               </w:rPr>
               <w:fldChar w:fldCharType="separate"/>
             </w:r>
             <w:r>
               <w:rPr>
-                <w:rFonts w:ascii="Times New Roman" w:hAnsi="Times New Roman" w:cs="Times New Roman"/>
-                <w:b w:val="0"/>
-                <w:bCs w:val="0"/>
-                <w:i w:val="0"/>
-                <w:iCs w:val="0"/>
-                <w:noProof/>
                 <w:webHidden/>
-                <w:sz w:val="28"/>
               </w:rPr>
               <w:t>4</w:t>
             </w:r>
             <w:r>
               <w:rPr>
-                <w:rFonts w:ascii="Times New Roman" w:hAnsi="Times New Roman" w:cs="Times New Roman"/>
-                <w:b w:val="0"/>
-                <w:bCs w:val="0"/>
-                <w:i w:val="0"/>
-                <w:iCs w:val="0"/>
-                <w:noProof/>
                 <w:webHidden/>
-                <w:sz w:val="28"/>
               </w:rPr>
               <w:fldChar w:fldCharType="end"/>
             </w:r>
@@ -3381,8 +3338,8 @@
               <w:bCs w:val="0"/>
               <w:noProof/>
               <w:kern w:val="0"/>
-              <w:sz w:val="28"/>
-              <w:szCs w:val="28"/>
+              <w:sz w:val="24"/>
+              <w:szCs w:val="24"/>
               <w:lang w:eastAsia="en-US"/>
             </w:rPr>
           </w:pPr>
@@ -3394,8 +3351,8 @@
                 <w:b w:val="0"/>
                 <w:bCs w:val="0"/>
                 <w:noProof/>
-                <w:sz w:val="28"/>
-                <w:szCs w:val="28"/>
+                <w:sz w:val="24"/>
+                <w:szCs w:val="24"/>
               </w:rPr>
               <w:t>1.1</w:t>
             </w:r>
@@ -3406,8 +3363,8 @@
                 <w:bCs w:val="0"/>
                 <w:noProof/>
                 <w:kern w:val="0"/>
-                <w:sz w:val="28"/>
-                <w:szCs w:val="28"/>
+                <w:sz w:val="24"/>
+                <w:szCs w:val="24"/>
                 <w:lang w:eastAsia="en-US"/>
               </w:rPr>
               <w:tab/>
@@ -3419,8 +3376,8 @@
                 <w:b w:val="0"/>
                 <w:bCs w:val="0"/>
                 <w:noProof/>
-                <w:sz w:val="28"/>
-                <w:szCs w:val="28"/>
+                <w:sz w:val="24"/>
+                <w:szCs w:val="24"/>
               </w:rPr>
               <w:t>Purpose</w:t>
             </w:r>
@@ -3431,8 +3388,8 @@
                 <w:bCs w:val="0"/>
                 <w:noProof/>
                 <w:webHidden/>
-                <w:sz w:val="28"/>
-                <w:szCs w:val="28"/>
+                <w:sz w:val="24"/>
+                <w:szCs w:val="24"/>
               </w:rPr>
               <w:tab/>
             </w:r>
@@ -3443,8 +3400,8 @@
                 <w:bCs w:val="0"/>
                 <w:noProof/>
                 <w:webHidden/>
-                <w:sz w:val="28"/>
-                <w:szCs w:val="28"/>
+                <w:sz w:val="24"/>
+                <w:szCs w:val="24"/>
               </w:rPr>
               <w:fldChar w:fldCharType="begin"/>
             </w:r>
@@ -3455,8 +3412,8 @@
                 <w:bCs w:val="0"/>
                 <w:noProof/>
                 <w:webHidden/>
-                <w:sz w:val="28"/>
-                <w:szCs w:val="28"/>
+                <w:sz w:val="24"/>
+                <w:szCs w:val="24"/>
               </w:rPr>
               <w:instrText xml:space="preserve"> PAGEREF _Toc406063997 \h </w:instrText>
             </w:r>
@@ -3467,8 +3424,8 @@
                 <w:bCs w:val="0"/>
                 <w:noProof/>
                 <w:webHidden/>
-                <w:sz w:val="28"/>
-                <w:szCs w:val="28"/>
+                <w:sz w:val="24"/>
+                <w:szCs w:val="24"/>
               </w:rPr>
             </w:r>
             <w:r>
@@ -3478,8 +3435,8 @@
                 <w:bCs w:val="0"/>
                 <w:noProof/>
                 <w:webHidden/>
-                <w:sz w:val="28"/>
-                <w:szCs w:val="28"/>
+                <w:sz w:val="24"/>
+                <w:szCs w:val="24"/>
               </w:rPr>
               <w:fldChar w:fldCharType="separate"/>
             </w:r>
@@ -3490,8 +3447,8 @@
                 <w:bCs w:val="0"/>
                 <w:noProof/>
                 <w:webHidden/>
-                <w:sz w:val="28"/>
-                <w:szCs w:val="28"/>
+                <w:sz w:val="24"/>
+                <w:szCs w:val="24"/>
               </w:rPr>
               <w:t>4</w:t>
             </w:r>
@@ -3502,8 +3459,8 @@
                 <w:bCs w:val="0"/>
                 <w:noProof/>
                 <w:webHidden/>
-                <w:sz w:val="28"/>
-                <w:szCs w:val="28"/>
+                <w:sz w:val="24"/>
+                <w:szCs w:val="24"/>
               </w:rPr>
               <w:fldChar w:fldCharType="end"/>
             </w:r>
@@ -3522,8 +3479,8 @@
               <w:bCs w:val="0"/>
               <w:noProof/>
               <w:kern w:val="0"/>
-              <w:sz w:val="28"/>
-              <w:szCs w:val="28"/>
+              <w:sz w:val="24"/>
+              <w:szCs w:val="24"/>
               <w:lang w:eastAsia="en-US"/>
             </w:rPr>
           </w:pPr>
@@ -3535,8 +3492,8 @@
                 <w:b w:val="0"/>
                 <w:bCs w:val="0"/>
                 <w:noProof/>
-                <w:sz w:val="28"/>
-                <w:szCs w:val="28"/>
+                <w:sz w:val="24"/>
+                <w:szCs w:val="24"/>
               </w:rPr>
               <w:t>1.2</w:t>
             </w:r>
@@ -3547,8 +3504,8 @@
                 <w:bCs w:val="0"/>
                 <w:noProof/>
                 <w:kern w:val="0"/>
-                <w:sz w:val="28"/>
-                <w:szCs w:val="28"/>
+                <w:sz w:val="24"/>
+                <w:szCs w:val="24"/>
                 <w:lang w:eastAsia="en-US"/>
               </w:rPr>
               <w:tab/>
@@ -3560,8 +3517,8 @@
                 <w:b w:val="0"/>
                 <w:bCs w:val="0"/>
                 <w:noProof/>
-                <w:sz w:val="28"/>
-                <w:szCs w:val="28"/>
+                <w:sz w:val="24"/>
+                <w:szCs w:val="24"/>
               </w:rPr>
               <w:t>Responsibility</w:t>
             </w:r>
@@ -3572,8 +3529,8 @@
                 <w:bCs w:val="0"/>
                 <w:noProof/>
                 <w:webHidden/>
-                <w:sz w:val="28"/>
-                <w:szCs w:val="28"/>
+                <w:sz w:val="24"/>
+                <w:szCs w:val="24"/>
               </w:rPr>
               <w:tab/>
             </w:r>
@@ -3584,8 +3541,8 @@
                 <w:bCs w:val="0"/>
                 <w:noProof/>
                 <w:webHidden/>
-                <w:sz w:val="28"/>
-                <w:szCs w:val="28"/>
+                <w:sz w:val="24"/>
+                <w:szCs w:val="24"/>
               </w:rPr>
               <w:fldChar w:fldCharType="begin"/>
             </w:r>
@@ -3596,8 +3553,8 @@
                 <w:bCs w:val="0"/>
                 <w:noProof/>
                 <w:webHidden/>
-                <w:sz w:val="28"/>
-                <w:szCs w:val="28"/>
+                <w:sz w:val="24"/>
+                <w:szCs w:val="24"/>
               </w:rPr>
               <w:instrText xml:space="preserve"> PAGEREF _Toc406063998 \h </w:instrText>
             </w:r>
@@ -3608,8 +3565,8 @@
                 <w:bCs w:val="0"/>
                 <w:noProof/>
                 <w:webHidden/>
-                <w:sz w:val="28"/>
-                <w:szCs w:val="28"/>
+                <w:sz w:val="24"/>
+                <w:szCs w:val="24"/>
               </w:rPr>
             </w:r>
             <w:r>
@@ -3619,8 +3576,8 @@
                 <w:bCs w:val="0"/>
                 <w:noProof/>
                 <w:webHidden/>
-                <w:sz w:val="28"/>
-                <w:szCs w:val="28"/>
+                <w:sz w:val="24"/>
+                <w:szCs w:val="24"/>
               </w:rPr>
               <w:fldChar w:fldCharType="separate"/>
             </w:r>
@@ -3631,8 +3588,8 @@
                 <w:bCs w:val="0"/>
                 <w:noProof/>
                 <w:webHidden/>
-                <w:sz w:val="28"/>
-                <w:szCs w:val="28"/>
+                <w:sz w:val="24"/>
+                <w:szCs w:val="24"/>
               </w:rPr>
               <w:t>4</w:t>
             </w:r>
@@ -3643,8 +3600,8 @@
                 <w:bCs w:val="0"/>
                 <w:noProof/>
                 <w:webHidden/>
-                <w:sz w:val="28"/>
-                <w:szCs w:val="28"/>
+                <w:sz w:val="24"/>
+                <w:szCs w:val="24"/>
               </w:rPr>
               <w:fldChar w:fldCharType="end"/>
             </w:r>
@@ -3653,18 +3610,9 @@
         <w:p>
           <w:pPr>
             <w:pStyle w:val="11"/>
-            <w:tabs>
-              <w:tab w:val="right" w:leader="dot" w:pos="9016"/>
-            </w:tabs>
             <w:rPr>
-              <w:rFonts w:ascii="Times New Roman" w:eastAsiaTheme="minorEastAsia" w:hAnsi="Times New Roman" w:cs="Times New Roman"/>
-              <w:b w:val="0"/>
-              <w:bCs w:val="0"/>
-              <w:i w:val="0"/>
-              <w:iCs w:val="0"/>
-              <w:noProof/>
+              <w:rFonts w:eastAsiaTheme="minorEastAsia"/>
               <w:kern w:val="0"/>
-              <w:sz w:val="28"/>
               <w:lang w:eastAsia="en-US"/>
             </w:rPr>
           </w:pPr>
@@ -3672,103 +3620,59 @@
             <w:r>
               <w:rPr>
                 <w:rStyle w:val="a6"/>
-                <w:rFonts w:ascii="Times New Roman" w:hAnsi="Times New Roman" w:cs="Times New Roman"/>
-                <w:b w:val="0"/>
-                <w:bCs w:val="0"/>
+              </w:rPr>
+              <w:t>Chapter Two| Unit Testing Record</w:t>
+            </w:r>
+            <w:r>
+              <w:rPr>
+                <w:webHidden/>
+              </w:rPr>
+              <w:tab/>
+            </w:r>
+            <w:r>
+              <w:rPr>
                 <w:i w:val="0"/>
                 <w:iCs w:val="0"/>
-                <w:noProof/>
-                <w:sz w:val="28"/>
-              </w:rPr>
-              <w:t>Chapter Two| Unit Testing Record</w:t>
-            </w:r>
-            <w:r>
-              <w:rPr>
-                <w:rFonts w:ascii="Times New Roman" w:hAnsi="Times New Roman" w:cs="Times New Roman"/>
-                <w:b w:val="0"/>
-                <w:bCs w:val="0"/>
+                <w:webHidden/>
+              </w:rPr>
+              <w:fldChar w:fldCharType="begin"/>
+            </w:r>
+            <w:r>
+              <w:rPr>
                 <w:i w:val="0"/>
                 <w:iCs w:val="0"/>
-                <w:noProof/>
                 <w:webHidden/>
-                <w:sz w:val="28"/>
-              </w:rPr>
-              <w:tab/>
-            </w:r>
-            <w:r>
-              <w:rPr>
-                <w:rFonts w:ascii="Times New Roman" w:hAnsi="Times New Roman" w:cs="Times New Roman"/>
-                <w:b w:val="0"/>
-                <w:bCs w:val="0"/>
+              </w:rPr>
+              <w:instrText xml:space="preserve"> PAGEREF _Toc406063999 \h </w:instrText>
+            </w:r>
+            <w:r>
+              <w:rPr>
                 <w:i w:val="0"/>
                 <w:iCs w:val="0"/>
-                <w:noProof/>
                 <w:webHidden/>
-                <w:sz w:val="28"/>
-              </w:rPr>
-              <w:fldChar w:fldCharType="begin"/>
-            </w:r>
-            <w:r>
-              <w:rPr>
-                <w:rFonts w:ascii="Times New Roman" w:hAnsi="Times New Roman" w:cs="Times New Roman"/>
-                <w:b w:val="0"/>
-                <w:bCs w:val="0"/>
+              </w:rPr>
+            </w:r>
+            <w:r>
+              <w:rPr>
                 <w:i w:val="0"/>
                 <w:iCs w:val="0"/>
-                <w:noProof/>
                 <w:webHidden/>
-                <w:sz w:val="28"/>
-              </w:rPr>
-              <w:instrText xml:space="preserve"> PAGEREF _Toc406063999 \h </w:instrText>
-            </w:r>
-            <w:r>
-              <w:rPr>
-                <w:rFonts w:ascii="Times New Roman" w:hAnsi="Times New Roman" w:cs="Times New Roman"/>
-                <w:b w:val="0"/>
-                <w:bCs w:val="0"/>
+              </w:rPr>
+              <w:fldChar w:fldCharType="separate"/>
+            </w:r>
+            <w:r>
+              <w:rPr>
                 <w:i w:val="0"/>
                 <w:iCs w:val="0"/>
-                <w:noProof/>
                 <w:webHidden/>
-                <w:sz w:val="28"/>
-              </w:rPr>
-            </w:r>
-            <w:r>
-              <w:rPr>
-                <w:rFonts w:ascii="Times New Roman" w:hAnsi="Times New Roman" w:cs="Times New Roman"/>
-                <w:b w:val="0"/>
-                <w:bCs w:val="0"/>
+              </w:rPr>
+              <w:t>5</w:t>
+            </w:r>
+            <w:r>
+              <w:rPr>
                 <w:i w:val="0"/>
                 <w:iCs w:val="0"/>
-                <w:noProof/>
                 <w:webHidden/>
-                <w:sz w:val="28"/>
-              </w:rPr>
-              <w:fldChar w:fldCharType="separate"/>
-            </w:r>
-            <w:r>
-              <w:rPr>
-                <w:rFonts w:ascii="Times New Roman" w:hAnsi="Times New Roman" w:cs="Times New Roman"/>
-                <w:b w:val="0"/>
-                <w:bCs w:val="0"/>
-                <w:i w:val="0"/>
-                <w:iCs w:val="0"/>
-                <w:noProof/>
-                <w:webHidden/>
-                <w:sz w:val="28"/>
-              </w:rPr>
-              <w:t>5</w:t>
-            </w:r>
-            <w:r>
-              <w:rPr>
-                <w:rFonts w:ascii="Times New Roman" w:hAnsi="Times New Roman" w:cs="Times New Roman"/>
-                <w:b w:val="0"/>
-                <w:bCs w:val="0"/>
-                <w:i w:val="0"/>
-                <w:iCs w:val="0"/>
-                <w:noProof/>
-                <w:webHidden/>
-                <w:sz w:val="28"/>
               </w:rPr>
               <w:fldChar w:fldCharType="end"/>
             </w:r>
@@ -3786,8 +3690,8 @@
               <w:bCs w:val="0"/>
               <w:noProof/>
               <w:kern w:val="0"/>
-              <w:sz w:val="28"/>
-              <w:szCs w:val="28"/>
+              <w:sz w:val="24"/>
+              <w:szCs w:val="24"/>
               <w:lang w:eastAsia="en-US"/>
             </w:rPr>
           </w:pPr>
@@ -3799,8 +3703,8 @@
                 <w:b w:val="0"/>
                 <w:bCs w:val="0"/>
                 <w:noProof/>
-                <w:sz w:val="28"/>
-                <w:szCs w:val="28"/>
+                <w:sz w:val="24"/>
+                <w:szCs w:val="24"/>
               </w:rPr>
               <w:t>2.1 Mobile Part Unit Testing Record</w:t>
             </w:r>
@@ -3811,8 +3715,8 @@
                 <w:bCs w:val="0"/>
                 <w:noProof/>
                 <w:webHidden/>
-                <w:sz w:val="28"/>
-                <w:szCs w:val="28"/>
+                <w:sz w:val="24"/>
+                <w:szCs w:val="24"/>
               </w:rPr>
               <w:tab/>
             </w:r>
@@ -3823,8 +3727,8 @@
                 <w:bCs w:val="0"/>
                 <w:noProof/>
                 <w:webHidden/>
-                <w:sz w:val="28"/>
-                <w:szCs w:val="28"/>
+                <w:sz w:val="24"/>
+                <w:szCs w:val="24"/>
               </w:rPr>
               <w:fldChar w:fldCharType="begin"/>
             </w:r>
@@ -3835,8 +3739,8 @@
                 <w:bCs w:val="0"/>
                 <w:noProof/>
                 <w:webHidden/>
-                <w:sz w:val="28"/>
-                <w:szCs w:val="28"/>
+                <w:sz w:val="24"/>
+                <w:szCs w:val="24"/>
               </w:rPr>
               <w:instrText xml:space="preserve"> PAGEREF _Toc406064000 \h </w:instrText>
             </w:r>
@@ -3847,8 +3751,8 @@
                 <w:bCs w:val="0"/>
                 <w:noProof/>
                 <w:webHidden/>
-                <w:sz w:val="28"/>
-                <w:szCs w:val="28"/>
+                <w:sz w:val="24"/>
+                <w:szCs w:val="24"/>
               </w:rPr>
             </w:r>
             <w:r>
@@ -3858,8 +3762,8 @@
                 <w:bCs w:val="0"/>
                 <w:noProof/>
                 <w:webHidden/>
-                <w:sz w:val="28"/>
-                <w:szCs w:val="28"/>
+                <w:sz w:val="24"/>
+                <w:szCs w:val="24"/>
               </w:rPr>
               <w:fldChar w:fldCharType="separate"/>
             </w:r>
@@ -3870,8 +3774,8 @@
                 <w:bCs w:val="0"/>
                 <w:noProof/>
                 <w:webHidden/>
-                <w:sz w:val="28"/>
-                <w:szCs w:val="28"/>
+                <w:sz w:val="24"/>
+                <w:szCs w:val="24"/>
               </w:rPr>
               <w:t>5</w:t>
             </w:r>
@@ -3882,8 +3786,8 @@
                 <w:bCs w:val="0"/>
                 <w:noProof/>
                 <w:webHidden/>
-                <w:sz w:val="28"/>
-                <w:szCs w:val="28"/>
+                <w:sz w:val="24"/>
+                <w:szCs w:val="24"/>
               </w:rPr>
               <w:fldChar w:fldCharType="end"/>
             </w:r>
@@ -3901,8 +3805,8 @@
               <w:bCs w:val="0"/>
               <w:noProof/>
               <w:kern w:val="0"/>
-              <w:sz w:val="28"/>
-              <w:szCs w:val="28"/>
+              <w:sz w:val="24"/>
+              <w:szCs w:val="24"/>
               <w:lang w:eastAsia="en-US"/>
             </w:rPr>
           </w:pPr>
@@ -3914,8 +3818,8 @@
                 <w:b w:val="0"/>
                 <w:bCs w:val="0"/>
                 <w:noProof/>
-                <w:sz w:val="28"/>
-                <w:szCs w:val="28"/>
+                <w:sz w:val="24"/>
+                <w:szCs w:val="24"/>
               </w:rPr>
               <w:t>2.2 Server Part Unit Testing Record</w:t>
             </w:r>
@@ -3926,8 +3830,8 @@
                 <w:bCs w:val="0"/>
                 <w:noProof/>
                 <w:webHidden/>
-                <w:sz w:val="28"/>
-                <w:szCs w:val="28"/>
+                <w:sz w:val="24"/>
+                <w:szCs w:val="24"/>
               </w:rPr>
               <w:tab/>
             </w:r>
@@ -3938,8 +3842,8 @@
                 <w:bCs w:val="0"/>
                 <w:noProof/>
                 <w:webHidden/>
-                <w:sz w:val="28"/>
-                <w:szCs w:val="28"/>
+                <w:sz w:val="24"/>
+                <w:szCs w:val="24"/>
               </w:rPr>
               <w:fldChar w:fldCharType="begin"/>
             </w:r>
@@ -3950,8 +3854,8 @@
                 <w:bCs w:val="0"/>
                 <w:noProof/>
                 <w:webHidden/>
-                <w:sz w:val="28"/>
-                <w:szCs w:val="28"/>
+                <w:sz w:val="24"/>
+                <w:szCs w:val="24"/>
               </w:rPr>
               <w:instrText xml:space="preserve"> PAGEREF _Toc406064001 \h </w:instrText>
             </w:r>
@@ -3962,8 +3866,8 @@
                 <w:bCs w:val="0"/>
                 <w:noProof/>
                 <w:webHidden/>
-                <w:sz w:val="28"/>
-                <w:szCs w:val="28"/>
+                <w:sz w:val="24"/>
+                <w:szCs w:val="24"/>
               </w:rPr>
             </w:r>
             <w:r>
@@ -3973,8 +3877,8 @@
                 <w:bCs w:val="0"/>
                 <w:noProof/>
                 <w:webHidden/>
-                <w:sz w:val="28"/>
-                <w:szCs w:val="28"/>
+                <w:sz w:val="24"/>
+                <w:szCs w:val="24"/>
               </w:rPr>
               <w:fldChar w:fldCharType="separate"/>
             </w:r>
@@ -3985,8 +3889,8 @@
                 <w:bCs w:val="0"/>
                 <w:noProof/>
                 <w:webHidden/>
-                <w:sz w:val="28"/>
-                <w:szCs w:val="28"/>
+                <w:sz w:val="24"/>
+                <w:szCs w:val="24"/>
               </w:rPr>
               <w:t>9</w:t>
             </w:r>
@@ -3997,8 +3901,8 @@
                 <w:bCs w:val="0"/>
                 <w:noProof/>
                 <w:webHidden/>
-                <w:sz w:val="28"/>
-                <w:szCs w:val="28"/>
+                <w:sz w:val="24"/>
+                <w:szCs w:val="24"/>
               </w:rPr>
               <w:fldChar w:fldCharType="end"/>
             </w:r>
@@ -4007,18 +3911,9 @@
         <w:p>
           <w:pPr>
             <w:pStyle w:val="11"/>
-            <w:tabs>
-              <w:tab w:val="right" w:leader="dot" w:pos="9016"/>
-            </w:tabs>
             <w:rPr>
-              <w:rFonts w:ascii="Times New Roman" w:eastAsiaTheme="minorEastAsia" w:hAnsi="Times New Roman" w:cs="Times New Roman"/>
-              <w:b w:val="0"/>
-              <w:bCs w:val="0"/>
-              <w:i w:val="0"/>
-              <w:iCs w:val="0"/>
-              <w:noProof/>
+              <w:rFonts w:eastAsiaTheme="minorEastAsia"/>
               <w:kern w:val="0"/>
-              <w:sz w:val="28"/>
               <w:lang w:eastAsia="en-US"/>
             </w:rPr>
           </w:pPr>
@@ -4026,103 +3921,47 @@
             <w:r>
               <w:rPr>
                 <w:rStyle w:val="a6"/>
-                <w:rFonts w:ascii="Times New Roman" w:hAnsi="Times New Roman" w:cs="Times New Roman"/>
-                <w:b w:val="0"/>
-                <w:bCs w:val="0"/>
-                <w:i w:val="0"/>
-                <w:iCs w:val="0"/>
-                <w:noProof/>
-                <w:sz w:val="28"/>
               </w:rPr>
               <w:t>Chapter Three| System Testing Record</w:t>
             </w:r>
             <w:r>
               <w:rPr>
-                <w:rFonts w:ascii="Times New Roman" w:hAnsi="Times New Roman" w:cs="Times New Roman"/>
-                <w:b w:val="0"/>
-                <w:bCs w:val="0"/>
-                <w:i w:val="0"/>
-                <w:iCs w:val="0"/>
-                <w:noProof/>
                 <w:webHidden/>
-                <w:sz w:val="28"/>
               </w:rPr>
               <w:tab/>
             </w:r>
             <w:r>
               <w:rPr>
-                <w:rFonts w:ascii="Times New Roman" w:hAnsi="Times New Roman" w:cs="Times New Roman"/>
-                <w:b w:val="0"/>
-                <w:bCs w:val="0"/>
-                <w:i w:val="0"/>
-                <w:iCs w:val="0"/>
-                <w:noProof/>
                 <w:webHidden/>
-                <w:sz w:val="28"/>
               </w:rPr>
               <w:fldChar w:fldCharType="begin"/>
             </w:r>
             <w:r>
               <w:rPr>
-                <w:rFonts w:ascii="Times New Roman" w:hAnsi="Times New Roman" w:cs="Times New Roman"/>
-                <w:b w:val="0"/>
-                <w:bCs w:val="0"/>
-                <w:i w:val="0"/>
-                <w:iCs w:val="0"/>
-                <w:noProof/>
                 <w:webHidden/>
-                <w:sz w:val="28"/>
               </w:rPr>
               <w:instrText xml:space="preserve"> PAGEREF _Toc406064002 \h </w:instrText>
             </w:r>
             <w:r>
               <w:rPr>
-                <w:rFonts w:ascii="Times New Roman" w:hAnsi="Times New Roman" w:cs="Times New Roman"/>
-                <w:b w:val="0"/>
-                <w:bCs w:val="0"/>
-                <w:i w:val="0"/>
-                <w:iCs w:val="0"/>
-                <w:noProof/>
                 <w:webHidden/>
-                <w:sz w:val="28"/>
-              </w:rPr>
-            </w:r>
-            <w:r>
-              <w:rPr>
-                <w:rFonts w:ascii="Times New Roman" w:hAnsi="Times New Roman" w:cs="Times New Roman"/>
-                <w:b w:val="0"/>
-                <w:bCs w:val="0"/>
-                <w:i w:val="0"/>
-                <w:iCs w:val="0"/>
-                <w:noProof/>
+              </w:rPr>
+            </w:r>
+            <w:r>
+              <w:rPr>
                 <w:webHidden/>
-                <w:sz w:val="28"/>
               </w:rPr>
               <w:fldChar w:fldCharType="separate"/>
             </w:r>
             <w:r>
               <w:rPr>
-                <w:rFonts w:ascii="Times New Roman" w:hAnsi="Times New Roman" w:cs="Times New Roman"/>
-                <w:b w:val="0"/>
-                <w:bCs w:val="0"/>
-                <w:i w:val="0"/>
-                <w:iCs w:val="0"/>
-                <w:noProof/>
                 <w:webHidden/>
-                <w:sz w:val="28"/>
               </w:rPr>
               <w:t>20</w:t>
             </w:r>
             <w:r>
               <w:rPr>
-                <w:rFonts w:ascii="Times New Roman" w:hAnsi="Times New Roman" w:cs="Times New Roman"/>
-                <w:b w:val="0"/>
-                <w:bCs w:val="0"/>
-                <w:i w:val="0"/>
-                <w:iCs w:val="0"/>
-                <w:noProof/>
                 <w:webHidden/>
-                <w:sz w:val="28"/>
               </w:rPr>
               <w:fldChar w:fldCharType="end"/>
             </w:r>
@@ -4140,8 +3979,8 @@
               <w:bCs w:val="0"/>
               <w:noProof/>
               <w:kern w:val="0"/>
-              <w:sz w:val="28"/>
-              <w:szCs w:val="28"/>
+              <w:sz w:val="24"/>
+              <w:szCs w:val="24"/>
               <w:lang w:eastAsia="en-US"/>
             </w:rPr>
           </w:pPr>
@@ -4153,8 +3992,8 @@
                 <w:b w:val="0"/>
                 <w:bCs w:val="0"/>
                 <w:noProof/>
-                <w:sz w:val="28"/>
-                <w:szCs w:val="28"/>
+                <w:sz w:val="24"/>
+                <w:szCs w:val="24"/>
               </w:rPr>
               <w:t>3.1 Mobile Part System Testing Record</w:t>
             </w:r>
@@ -4165,8 +4004,8 @@
                 <w:bCs w:val="0"/>
                 <w:noProof/>
                 <w:webHidden/>
-                <w:sz w:val="28"/>
-                <w:szCs w:val="28"/>
+                <w:sz w:val="24"/>
+                <w:szCs w:val="24"/>
               </w:rPr>
               <w:tab/>
             </w:r>
@@ -4177,8 +4016,8 @@
                 <w:bCs w:val="0"/>
                 <w:noProof/>
                 <w:webHidden/>
-                <w:sz w:val="28"/>
-                <w:szCs w:val="28"/>
+                <w:sz w:val="24"/>
+                <w:szCs w:val="24"/>
               </w:rPr>
               <w:fldChar w:fldCharType="begin"/>
             </w:r>
@@ -4189,8 +4028,8 @@
                 <w:bCs w:val="0"/>
                 <w:noProof/>
                 <w:webHidden/>
-                <w:sz w:val="28"/>
-                <w:szCs w:val="28"/>
+                <w:sz w:val="24"/>
+                <w:szCs w:val="24"/>
               </w:rPr>
               <w:instrText xml:space="preserve"> PAGEREF _Toc406064003 \h </w:instrText>
             </w:r>
@@ -4201,8 +4040,8 @@
                 <w:bCs w:val="0"/>
                 <w:noProof/>
                 <w:webHidden/>
-                <w:sz w:val="28"/>
-                <w:szCs w:val="28"/>
+                <w:sz w:val="24"/>
+                <w:szCs w:val="24"/>
               </w:rPr>
             </w:r>
             <w:r>
@@ -4212,8 +4051,8 @@
                 <w:bCs w:val="0"/>
                 <w:noProof/>
                 <w:webHidden/>
-                <w:sz w:val="28"/>
-                <w:szCs w:val="28"/>
+                <w:sz w:val="24"/>
+                <w:szCs w:val="24"/>
               </w:rPr>
               <w:fldChar w:fldCharType="separate"/>
             </w:r>
@@ -4224,8 +4063,8 @@
                 <w:bCs w:val="0"/>
                 <w:noProof/>
                 <w:webHidden/>
-                <w:sz w:val="28"/>
-                <w:szCs w:val="28"/>
+                <w:sz w:val="24"/>
+                <w:szCs w:val="24"/>
               </w:rPr>
               <w:t>20</w:t>
             </w:r>
@@ -4236,8 +4075,8 @@
                 <w:bCs w:val="0"/>
                 <w:noProof/>
                 <w:webHidden/>
-                <w:sz w:val="28"/>
-                <w:szCs w:val="28"/>
+                <w:sz w:val="24"/>
+                <w:szCs w:val="24"/>
               </w:rPr>
               <w:fldChar w:fldCharType="end"/>
             </w:r>
@@ -4268,8 +4107,8 @@
                 <w:b w:val="0"/>
                 <w:bCs w:val="0"/>
                 <w:noProof/>
-                <w:sz w:val="28"/>
-                <w:szCs w:val="28"/>
+                <w:sz w:val="24"/>
+                <w:szCs w:val="24"/>
               </w:rPr>
               <w:t>3.2 Server Part System Testing Record</w:t>
             </w:r>
@@ -4280,8 +4119,8 @@
                 <w:bCs w:val="0"/>
                 <w:noProof/>
                 <w:webHidden/>
-                <w:sz w:val="28"/>
-                <w:szCs w:val="28"/>
+                <w:sz w:val="24"/>
+                <w:szCs w:val="24"/>
               </w:rPr>
               <w:tab/>
             </w:r>
@@ -4292,8 +4131,8 @@
                 <w:bCs w:val="0"/>
                 <w:noProof/>
                 <w:webHidden/>
-                <w:sz w:val="28"/>
-                <w:szCs w:val="28"/>
+                <w:sz w:val="24"/>
+                <w:szCs w:val="24"/>
               </w:rPr>
               <w:fldChar w:fldCharType="begin"/>
             </w:r>
@@ -4304,8 +4143,8 @@
                 <w:bCs w:val="0"/>
                 <w:noProof/>
                 <w:webHidden/>
-                <w:sz w:val="28"/>
-                <w:szCs w:val="28"/>
+                <w:sz w:val="24"/>
+                <w:szCs w:val="24"/>
               </w:rPr>
               <w:instrText xml:space="preserve"> PAGEREF _Toc406064004 \h </w:instrText>
             </w:r>
@@ -4316,8 +4155,8 @@
                 <w:bCs w:val="0"/>
                 <w:noProof/>
                 <w:webHidden/>
-                <w:sz w:val="28"/>
-                <w:szCs w:val="28"/>
+                <w:sz w:val="24"/>
+                <w:szCs w:val="24"/>
               </w:rPr>
             </w:r>
             <w:r>
@@ -4327,8 +4166,8 @@
                 <w:bCs w:val="0"/>
                 <w:noProof/>
                 <w:webHidden/>
-                <w:sz w:val="28"/>
-                <w:szCs w:val="28"/>
+                <w:sz w:val="24"/>
+                <w:szCs w:val="24"/>
               </w:rPr>
               <w:fldChar w:fldCharType="separate"/>
             </w:r>
@@ -4339,8 +4178,8 @@
                 <w:bCs w:val="0"/>
                 <w:noProof/>
                 <w:webHidden/>
-                <w:sz w:val="28"/>
-                <w:szCs w:val="28"/>
+                <w:sz w:val="24"/>
+                <w:szCs w:val="24"/>
               </w:rPr>
               <w:t>33</w:t>
             </w:r>
@@ -4351,8 +4190,8 @@
                 <w:bCs w:val="0"/>
                 <w:noProof/>
                 <w:webHidden/>
-                <w:sz w:val="28"/>
-                <w:szCs w:val="28"/>
+                <w:sz w:val="24"/>
+                <w:szCs w:val="24"/>
               </w:rPr>
               <w:fldChar w:fldCharType="end"/>
             </w:r>
@@ -4843,7 +4682,7 @@
           <w:color w:val="auto"/>
         </w:rPr>
         <w:sectPr>
-          <w:footerReference w:type="default" r:id="rId10"/>
+          <w:footerReference w:type="default" r:id="rId15"/>
           <w:pgSz w:w="11906" w:h="16838"/>
           <w:pgMar w:top="1440" w:right="1440" w:bottom="1440" w:left="1440" w:header="708" w:footer="708" w:gutter="0"/>
           <w:cols w:space="708"/>
@@ -10414,7 +10253,6 @@
           <w:bCs/>
           <w:szCs w:val="24"/>
         </w:rPr>
-        <w:lastRenderedPageBreak/>
         <w:t xml:space="preserve">Unit Test Case Mobile 03 (UTCm-03): </w:t>
       </w:r>
       <w:proofErr w:type="spellStart"/>
@@ -11852,7 +11690,6 @@
           <w:sz w:val="32"/>
           <w:szCs w:val="32"/>
         </w:rPr>
-        <w:lastRenderedPageBreak/>
         <w:t xml:space="preserve">2.2 </w:t>
       </w:r>
       <w:bookmarkEnd w:id="10"/>
@@ -13289,7 +13126,15 @@
                 <w:rFonts w:cs="Times New Roman"/>
                 <w:szCs w:val="24"/>
               </w:rPr>
-              <w:t>Test find help place by input ID which is in database</w:t>
+              <w:t xml:space="preserve">Test find help place </w:t>
+            </w:r>
+            <w:r>
+              <w:rPr>
+                <w:rFonts w:cs="Times New Roman"/>
+                <w:szCs w:val="24"/>
+              </w:rPr>
+              <w:lastRenderedPageBreak/>
+              <w:t>by input ID which is in database</w:t>
             </w:r>
           </w:p>
         </w:tc>
@@ -13310,6 +13155,7 @@
                 <w:rFonts w:cs="Times New Roman"/>
                 <w:szCs w:val="24"/>
               </w:rPr>
+              <w:lastRenderedPageBreak/>
               <w:t>Maharaj</w:t>
             </w:r>
             <w:proofErr w:type="spellEnd"/>
@@ -13334,7 +13180,15 @@
                 <w:rFonts w:cs="Times New Roman"/>
                 <w:szCs w:val="24"/>
               </w:rPr>
-              <w:t xml:space="preserve"> Chiang Mai Hospital</w:t>
+              <w:t xml:space="preserve"> </w:t>
+            </w:r>
+            <w:r>
+              <w:rPr>
+                <w:rFonts w:cs="Times New Roman"/>
+                <w:szCs w:val="24"/>
+              </w:rPr>
+              <w:lastRenderedPageBreak/>
+              <w:t>Chiang Mai Hospital</w:t>
             </w:r>
           </w:p>
         </w:tc>
@@ -13354,6 +13208,7 @@
                 <w:rFonts w:cs="Times New Roman"/>
                 <w:szCs w:val="24"/>
               </w:rPr>
+              <w:lastRenderedPageBreak/>
               <w:t xml:space="preserve">10 </w:t>
             </w:r>
             <w:proofErr w:type="spellStart"/>
@@ -13399,7 +13254,15 @@
                 <w:rFonts w:cs="Times New Roman"/>
                 <w:szCs w:val="24"/>
               </w:rPr>
-              <w:t xml:space="preserve"> Chiang Mai</w:t>
+              <w:t xml:space="preserve"> Chiang </w:t>
+            </w:r>
+            <w:r>
+              <w:rPr>
+                <w:rFonts w:cs="Times New Roman"/>
+                <w:szCs w:val="24"/>
+              </w:rPr>
+              <w:lastRenderedPageBreak/>
+              <w:t>Mai</w:t>
             </w:r>
           </w:p>
         </w:tc>
@@ -13419,6 +13282,7 @@
                 <w:rFonts w:cs="Times New Roman"/>
                 <w:szCs w:val="24"/>
               </w:rPr>
+              <w:lastRenderedPageBreak/>
               <w:t>Chiang Mai</w:t>
             </w:r>
           </w:p>
@@ -15466,7 +15330,15 @@
                 <w:rFonts w:cs="Times New Roman"/>
                 <w:szCs w:val="24"/>
               </w:rPr>
-              <w:t>Test update help place into database</w:t>
+              <w:t xml:space="preserve">Test update help place into </w:t>
+            </w:r>
+            <w:r>
+              <w:rPr>
+                <w:rFonts w:cs="Times New Roman"/>
+                <w:szCs w:val="24"/>
+              </w:rPr>
+              <w:lastRenderedPageBreak/>
+              <w:t>database</w:t>
             </w:r>
           </w:p>
         </w:tc>
@@ -15487,6 +15359,7 @@
                 <w:rFonts w:cs="Times New Roman"/>
                 <w:szCs w:val="24"/>
               </w:rPr>
+              <w:lastRenderedPageBreak/>
               <w:t>Maharaj</w:t>
             </w:r>
             <w:proofErr w:type="spellEnd"/>
@@ -15511,7 +15384,15 @@
                 <w:rFonts w:cs="Times New Roman"/>
                 <w:szCs w:val="24"/>
               </w:rPr>
-              <w:t xml:space="preserve"> Chiang Mai Hospital</w:t>
+              <w:t xml:space="preserve"> </w:t>
+            </w:r>
+            <w:r>
+              <w:rPr>
+                <w:rFonts w:cs="Times New Roman"/>
+                <w:szCs w:val="24"/>
+              </w:rPr>
+              <w:lastRenderedPageBreak/>
+              <w:t>Chiang Mai Hospital</w:t>
             </w:r>
           </w:p>
         </w:tc>
@@ -15531,6 +15412,7 @@
                 <w:rFonts w:cs="Times New Roman"/>
                 <w:szCs w:val="24"/>
               </w:rPr>
+              <w:lastRenderedPageBreak/>
               <w:t xml:space="preserve">10 </w:t>
             </w:r>
             <w:proofErr w:type="spellStart"/>
@@ -15576,7 +15458,15 @@
                 <w:rFonts w:cs="Times New Roman"/>
                 <w:szCs w:val="24"/>
               </w:rPr>
-              <w:t xml:space="preserve"> Chiang Mai</w:t>
+              <w:t xml:space="preserve"> Chiang </w:t>
+            </w:r>
+            <w:r>
+              <w:rPr>
+                <w:rFonts w:cs="Times New Roman"/>
+                <w:szCs w:val="24"/>
+              </w:rPr>
+              <w:lastRenderedPageBreak/>
+              <w:t>Mai</w:t>
             </w:r>
           </w:p>
         </w:tc>
@@ -15596,6 +15486,7 @@
                 <w:rFonts w:cs="Times New Roman"/>
                 <w:szCs w:val="24"/>
               </w:rPr>
+              <w:lastRenderedPageBreak/>
               <w:t>Chiang Mai</w:t>
             </w:r>
           </w:p>
@@ -19650,7 +19541,6 @@
           <w:bCs/>
           <w:szCs w:val="24"/>
         </w:rPr>
-        <w:lastRenderedPageBreak/>
         <w:t xml:space="preserve">Unit Test Case Server 07 (UTCs-07): </w:t>
       </w:r>
       <w:proofErr w:type="spellStart"/>
@@ -21443,6 +21333,7 @@
                 <w:rFonts w:cs="Times New Roman"/>
                 <w:kern w:val="0"/>
               </w:rPr>
+              <w:lastRenderedPageBreak/>
               <w:t>1</w:t>
             </w:r>
           </w:p>
@@ -21610,7 +21501,6 @@
           <w:bCs/>
           <w:szCs w:val="24"/>
         </w:rPr>
-        <w:lastRenderedPageBreak/>
         <w:t>Unit Test Case Server 09 (UTC</w:t>
       </w:r>
       <w:r>
@@ -23364,7 +23254,6 @@
           <w:bCs/>
           <w:szCs w:val="24"/>
         </w:rPr>
-        <w:lastRenderedPageBreak/>
         <w:t xml:space="preserve">Unit Test Case </w:t>
       </w:r>
       <w:r>
@@ -24962,6 +24851,7 @@
                 <w:rFonts w:cs="Times New Roman"/>
                 <w:kern w:val="0"/>
               </w:rPr>
+              <w:lastRenderedPageBreak/>
               <w:t>1</w:t>
             </w:r>
           </w:p>
@@ -25279,7 +25169,6 @@
           <w:bCs/>
           <w:szCs w:val="24"/>
         </w:rPr>
-        <w:lastRenderedPageBreak/>
         <w:t xml:space="preserve">Unit Test Case Server 13 (UTCs-13): </w:t>
       </w:r>
       <w:proofErr w:type="spellStart"/>
@@ -27117,7 +27006,6 @@
           <w:bCs/>
           <w:szCs w:val="24"/>
         </w:rPr>
-        <w:lastRenderedPageBreak/>
         <w:t xml:space="preserve">Unit Test Case Server 15 (UTCs-15): </w:t>
       </w:r>
       <w:proofErr w:type="spellStart"/>
@@ -28682,7 +28570,6 @@
           <w:sz w:val="28"/>
           <w:szCs w:val="28"/>
         </w:rPr>
-        <w:lastRenderedPageBreak/>
         <w:t>Class name for testing</w:t>
       </w:r>
       <w:r>
@@ -29121,8 +29008,6 @@
               </w:rPr>
               <w:t xml:space="preserve">rating </w:t>
             </w:r>
-            <w:bookmarkStart w:id="13" w:name="_GoBack"/>
-            <w:bookmarkEnd w:id="13"/>
             <w:r>
               <w:rPr>
                 <w:rFonts w:cs="Times New Roman"/>
@@ -29572,7 +29457,6 @@
           <w:sz w:val="28"/>
           <w:szCs w:val="28"/>
         </w:rPr>
-        <w:lastRenderedPageBreak/>
         <w:t>Class name for testing</w:t>
       </w:r>
       <w:r>
@@ -31011,7 +30895,7 @@
           <w:szCs w:val="36"/>
         </w:rPr>
       </w:pPr>
-      <w:bookmarkStart w:id="14" w:name="_Toc406064002"/>
+      <w:bookmarkStart w:id="13" w:name="_Toc406064002"/>
       <w:r>
         <w:rPr>
           <w:rFonts w:ascii="Times New Roman" w:hAnsi="Times New Roman" w:cs="Times New Roman"/>
@@ -31023,7 +30907,7 @@
         <w:lastRenderedPageBreak/>
         <w:t>Chapter Three| System Testing Record</w:t>
       </w:r>
-      <w:bookmarkEnd w:id="14"/>
+      <w:bookmarkEnd w:id="13"/>
       <w:r>
         <w:rPr>
           <w:rFonts w:ascii="Times New Roman" w:hAnsi="Times New Roman" w:cs="Times New Roman"/>
@@ -31046,7 +30930,7 @@
           <w:szCs w:val="32"/>
         </w:rPr>
       </w:pPr>
-      <w:bookmarkStart w:id="15" w:name="_Toc406064003"/>
+      <w:bookmarkStart w:id="14" w:name="_Toc406064003"/>
       <w:r>
         <w:rPr>
           <w:rFonts w:ascii="Times New Roman" w:hAnsi="Times New Roman" w:cs="Times New Roman"/>
@@ -31056,7 +30940,7 @@
         </w:rPr>
         <w:t>3.1 Mobile Part System Testing Record</w:t>
       </w:r>
-      <w:bookmarkEnd w:id="15"/>
+      <w:bookmarkEnd w:id="14"/>
     </w:p>
     <w:p>
       <w:pPr>
@@ -31553,7 +31437,6 @@
           <w:bCs/>
           <w:szCs w:val="24"/>
         </w:rPr>
-        <w:lastRenderedPageBreak/>
         <w:t xml:space="preserve">System Test Case Mobile 02 (STCm-02): </w:t>
       </w:r>
       <w:r>
@@ -32300,6 +32183,7 @@
               <w:rPr>
                 <w:rFonts w:cs="Times New Roman"/>
               </w:rPr>
+              <w:lastRenderedPageBreak/>
               <w:t xml:space="preserve">   • Chiang Mai Main Police Station  </w:t>
             </w:r>
           </w:p>
@@ -32320,6 +32204,7 @@
               <w:rPr>
                 <w:rFonts w:cs="Times New Roman"/>
               </w:rPr>
+              <w:lastRenderedPageBreak/>
               <w:t>System retrieves all help places from server and shows marker that located in the visible on device</w:t>
             </w:r>
           </w:p>
@@ -32407,6 +32292,7 @@
               <w:rPr>
                 <w:rFonts w:cs="Times New Roman"/>
               </w:rPr>
+              <w:lastRenderedPageBreak/>
               <w:t xml:space="preserve">   • Chiang Mai Main Police Station</w:t>
             </w:r>
           </w:p>
@@ -32428,6 +32314,7 @@
               <w:rPr>
                 <w:rFonts w:cs="Times New Roman"/>
               </w:rPr>
+              <w:lastRenderedPageBreak/>
               <w:t>Pass</w:t>
             </w:r>
           </w:p>
@@ -33276,7 +33163,6 @@
           <w:bCs/>
           <w:szCs w:val="24"/>
         </w:rPr>
-        <w:lastRenderedPageBreak/>
         <w:t xml:space="preserve">System Test Case Mobile 05 (STCm-05): </w:t>
       </w:r>
       <w:r>
@@ -34234,7 +34120,6 @@
           <w:bCs/>
           <w:szCs w:val="24"/>
         </w:rPr>
-        <w:lastRenderedPageBreak/>
         <w:t xml:space="preserve">System Test Case Mobile 06 (STCm-06): </w:t>
       </w:r>
       <w:r>
@@ -35241,7 +35126,6 @@
           <w:bCs/>
           <w:szCs w:val="24"/>
         </w:rPr>
-        <w:lastRenderedPageBreak/>
         <w:t xml:space="preserve">System Test Case Mobile 07 (STCm-07): </w:t>
       </w:r>
       <w:r>
@@ -35909,7 +35793,14 @@
               <w:rPr>
                 <w:rFonts w:cs="Times New Roman"/>
               </w:rPr>
-              <w:t>System display the connection of telephone service with 053947700 and system is calling from the application to 053947700</w:t>
+              <w:t xml:space="preserve">System display the connection of telephone service with 053947700 and system is calling from the </w:t>
+            </w:r>
+            <w:r>
+              <w:rPr>
+                <w:rFonts w:cs="Times New Roman"/>
+              </w:rPr>
+              <w:lastRenderedPageBreak/>
+              <w:t>application to 053947700</w:t>
             </w:r>
           </w:p>
         </w:tc>
@@ -35929,7 +35820,15 @@
               <w:rPr>
                 <w:rFonts w:cs="Times New Roman"/>
               </w:rPr>
-              <w:t>System display the connection of telephone service with 053947700 and system is calling from the application to 053947700</w:t>
+              <w:lastRenderedPageBreak/>
+              <w:t xml:space="preserve">System display the connection of telephone service with 053947700 and system is calling </w:t>
+            </w:r>
+            <w:r>
+              <w:rPr>
+                <w:rFonts w:cs="Times New Roman"/>
+              </w:rPr>
+              <w:lastRenderedPageBreak/>
+              <w:t>from the application to 053947700</w:t>
             </w:r>
           </w:p>
         </w:tc>
@@ -35950,6 +35849,7 @@
               <w:rPr>
                 <w:rFonts w:cs="Times New Roman"/>
               </w:rPr>
+              <w:lastRenderedPageBreak/>
               <w:t>Pass</w:t>
             </w:r>
           </w:p>
@@ -35986,7 +35886,6 @@
           <w:bCs/>
           <w:szCs w:val="24"/>
         </w:rPr>
-        <w:lastRenderedPageBreak/>
         <w:t xml:space="preserve">System Test Case Mobile 09 (STCm-09): </w:t>
       </w:r>
       <w:r>
@@ -36689,7 +36588,6 @@
           <w:bCs/>
           <w:szCs w:val="24"/>
         </w:rPr>
-        <w:lastRenderedPageBreak/>
         <w:t xml:space="preserve">System Test Case Mobile 10 (STCm-10): </w:t>
       </w:r>
       <w:r>
@@ -37453,7 +37351,6 @@
           <w:bCs/>
           <w:szCs w:val="24"/>
         </w:rPr>
-        <w:lastRenderedPageBreak/>
         <w:t xml:space="preserve">System Test Case Mobile 11 (STCm-11): </w:t>
       </w:r>
       <w:r>
@@ -38224,6 +38121,7 @@
               <w:rPr>
                 <w:rFonts w:cs="Times New Roman"/>
               </w:rPr>
+              <w:lastRenderedPageBreak/>
               <w:t xml:space="preserve">   • Garage in rang </w:t>
             </w:r>
           </w:p>
@@ -38259,6 +38157,7 @@
               <w:rPr>
                 <w:rFonts w:cs="Times New Roman"/>
               </w:rPr>
+              <w:lastRenderedPageBreak/>
               <w:t>System collect help places to save into database</w:t>
             </w:r>
           </w:p>
@@ -38304,6 +38203,7 @@
               <w:rPr>
                 <w:rFonts w:cs="Times New Roman"/>
               </w:rPr>
+              <w:lastRenderedPageBreak/>
               <w:t xml:space="preserve">   • Garage in rang </w:t>
             </w:r>
           </w:p>
@@ -38340,6 +38240,7 @@
               <w:rPr>
                 <w:rFonts w:cs="Times New Roman"/>
               </w:rPr>
+              <w:lastRenderedPageBreak/>
               <w:t>N/A</w:t>
             </w:r>
           </w:p>
@@ -39044,6 +38945,7 @@
               <w:rPr>
                 <w:rFonts w:cs="Times New Roman"/>
               </w:rPr>
+              <w:lastRenderedPageBreak/>
               <w:t>1</w:t>
             </w:r>
           </w:p>
@@ -39139,7 +39041,6 @@
           <w:bCs/>
           <w:szCs w:val="24"/>
         </w:rPr>
-        <w:lastRenderedPageBreak/>
         <w:t xml:space="preserve">System Test Case Mobile 15 (STCm-15): </w:t>
       </w:r>
       <w:r>
@@ -40058,7 +39959,6 @@
           <w:bCs/>
           <w:szCs w:val="24"/>
         </w:rPr>
-        <w:lastRenderedPageBreak/>
         <w:t xml:space="preserve">System Test Case Mobile 16 (STCm-16): </w:t>
       </w:r>
       <w:r>
@@ -40971,7 +40871,6 @@
           <w:bCs/>
           <w:szCs w:val="24"/>
         </w:rPr>
-        <w:lastRenderedPageBreak/>
         <w:t xml:space="preserve">System Test Case Mobile 17 (STCm-17): </w:t>
       </w:r>
       <w:r>
@@ -41587,7 +41486,7 @@
           <w:szCs w:val="32"/>
         </w:rPr>
       </w:pPr>
-      <w:bookmarkStart w:id="16" w:name="_Toc406064004"/>
+      <w:bookmarkStart w:id="15" w:name="_Toc406064004"/>
       <w:r>
         <w:rPr>
           <w:rFonts w:ascii="Times New Roman" w:hAnsi="Times New Roman" w:cs="Times New Roman"/>
@@ -41595,10 +41494,9 @@
           <w:sz w:val="32"/>
           <w:szCs w:val="32"/>
         </w:rPr>
-        <w:lastRenderedPageBreak/>
         <w:t>3.2 Server Part System Testing Record</w:t>
       </w:r>
-      <w:bookmarkEnd w:id="16"/>
+      <w:bookmarkEnd w:id="15"/>
     </w:p>
     <w:p>
       <w:pPr>
@@ -43111,7 +43009,6 @@
           <w:bCs/>
           <w:szCs w:val="24"/>
         </w:rPr>
-        <w:lastRenderedPageBreak/>
         <w:t>System Test Case server 03 (STCm-03): The administrator can remove help place.</w:t>
       </w:r>
     </w:p>
@@ -43870,7 +43767,6 @@
           <w:bCs/>
           <w:szCs w:val="24"/>
         </w:rPr>
-        <w:lastRenderedPageBreak/>
         <w:t>System Test Case server 04 (STCs-04): The administrator can view help information of each help place.</w:t>
       </w:r>
     </w:p>
@@ -45071,6 +44967,7 @@
                 <w:rFonts w:cs="Times New Roman"/>
                 <w:szCs w:val="24"/>
               </w:rPr>
+              <w:lastRenderedPageBreak/>
               <w:t xml:space="preserve">District = </w:t>
             </w:r>
             <w:proofErr w:type="spellStart"/>
@@ -45201,7 +45098,6 @@
                 <w:rFonts w:cs="Times New Roman"/>
                 <w:szCs w:val="24"/>
               </w:rPr>
-              <w:lastRenderedPageBreak/>
               <w:t>Longitude = 98.9764103</w:t>
             </w:r>
           </w:p>
@@ -45332,6 +45228,7 @@
                 <w:rFonts w:cs="Times New Roman"/>
                 <w:szCs w:val="24"/>
               </w:rPr>
+              <w:lastRenderedPageBreak/>
               <w:t xml:space="preserve">District = </w:t>
             </w:r>
             <w:proofErr w:type="spellStart"/>
@@ -45462,7 +45359,6 @@
                 <w:rFonts w:cs="Times New Roman"/>
                 <w:szCs w:val="24"/>
               </w:rPr>
-              <w:lastRenderedPageBreak/>
               <w:t>Longitude = 98.9764103</w:t>
             </w:r>
           </w:p>
@@ -46175,6 +46071,7 @@
                 <w:rFonts w:cs="Times New Roman"/>
                 <w:szCs w:val="24"/>
               </w:rPr>
+              <w:lastRenderedPageBreak/>
               <w:t>Category = Garage</w:t>
             </w:r>
           </w:p>
@@ -46605,6 +46502,7 @@
                 <w:rFonts w:cs="Times New Roman"/>
                 <w:szCs w:val="24"/>
               </w:rPr>
+              <w:lastRenderedPageBreak/>
               <w:t>Category = Garage</w:t>
             </w:r>
           </w:p>
@@ -47610,7 +47508,6 @@
           <w:bCs/>
           <w:szCs w:val="24"/>
         </w:rPr>
-        <w:lastRenderedPageBreak/>
         <w:t>System Test Case server 07 (STCs-07):</w:t>
       </w:r>
       <w:r>
@@ -48760,7 +48657,6 @@
           <w:bCs/>
           <w:szCs w:val="24"/>
         </w:rPr>
-        <w:lastRenderedPageBreak/>
         <w:t>System Test Case server 08 (STCs-08): The administrator can login to the system.</w:t>
       </w:r>
     </w:p>
@@ -49534,7 +49430,6 @@
           <w:bCs/>
           <w:szCs w:val="24"/>
         </w:rPr>
-        <w:lastRenderedPageBreak/>
         <w:t xml:space="preserve">System Test Case server 09 (STCs-09): The </w:t>
       </w:r>
       <w:proofErr w:type="gramStart"/>
@@ -50413,6 +50308,7 @@
                 <w:rFonts w:cs="Times New Roman"/>
                 <w:szCs w:val="24"/>
               </w:rPr>
+              <w:lastRenderedPageBreak/>
               <w:t>1</w:t>
             </w:r>
           </w:p>
@@ -50586,7 +50482,6 @@
           <w:bCs/>
           <w:szCs w:val="24"/>
         </w:rPr>
-        <w:lastRenderedPageBreak/>
         <w:t>System Test Case server 11 (STCs-11): The mobile application can get list of all help places in the database.</w:t>
       </w:r>
     </w:p>
@@ -51332,7 +51227,15 @@
                 <w:rFonts w:cs="Times New Roman"/>
                 <w:szCs w:val="24"/>
               </w:rPr>
-              <w:t xml:space="preserve"> Chiang Mai District, Chiang Mai, 50200","name":"Chiangmai Ram Hospital","longitude":98.977693,"latitude":18.794931},{"id":8,"category":"Hospital","phoneNumber":"053-272788","address":"158 </w:t>
+              <w:t xml:space="preserve"> Chiang Mai District, Chiang Mai, 50200","name":"Chiangmai Ram </w:t>
+            </w:r>
+            <w:r>
+              <w:rPr>
+                <w:rFonts w:cs="Times New Roman"/>
+                <w:szCs w:val="24"/>
+              </w:rPr>
+              <w:lastRenderedPageBreak/>
+              <w:t xml:space="preserve">Hospital","longitude":98.977693,"latitude":18.794931},{"id":8,"category":"Hospital","phoneNumber":"053-272788","address":"158 </w:t>
             </w:r>
             <w:proofErr w:type="spellStart"/>
             <w:r>
@@ -51460,15 +51363,7 @@
                 <w:rFonts w:cs="Times New Roman"/>
                 <w:szCs w:val="24"/>
               </w:rPr>
-              <w:t xml:space="preserve"> Police Station","longitude":98.975552,"latitude":18.818797},{"id":11,"category":"Police </w:t>
-            </w:r>
-            <w:r>
-              <w:rPr>
-                <w:rFonts w:cs="Times New Roman"/>
-                <w:szCs w:val="24"/>
-              </w:rPr>
-              <w:lastRenderedPageBreak/>
-              <w:t xml:space="preserve">Station","phoneNumber":"053-814313","address":"169 </w:t>
+              <w:t xml:space="preserve"> Police Station","longitude":98.975552,"latitude":18.818797},{"id":11,"category":"Police Station","phoneNumber":"053-814313","address":"169 </w:t>
             </w:r>
             <w:proofErr w:type="spellStart"/>
             <w:r>
@@ -52025,7 +51920,15 @@
                 <w:rFonts w:cs="Times New Roman"/>
                 <w:szCs w:val="24"/>
               </w:rPr>
-              <w:t xml:space="preserve">, 52000","name":"Lampang Hospital","longitude":99.506305,"latitude":18.285378},{"id":4,"category":"Police Station","phoneNumber":"053-603100","address":"Rattanakeat Road, </w:t>
+              <w:t xml:space="preserve">, 52000","name":"Lampang </w:t>
+            </w:r>
+            <w:r>
+              <w:rPr>
+                <w:rFonts w:cs="Times New Roman"/>
+                <w:szCs w:val="24"/>
+              </w:rPr>
+              <w:lastRenderedPageBreak/>
+              <w:t xml:space="preserve">Hospital","longitude":99.506305,"latitude":18.285378},{"id":4,"category":"Police Station","phoneNumber":"053-603100","address":"Rattanakeat Road, </w:t>
             </w:r>
             <w:proofErr w:type="spellStart"/>
             <w:r>
@@ -52137,15 +52040,7 @@
                 <w:rFonts w:cs="Times New Roman"/>
                 <w:szCs w:val="24"/>
               </w:rPr>
-              <w:t xml:space="preserve"> Chiang Mai District, Chiang Mai, 50200","name":"Changpuek Hospital","longitude":98.986944,"latitude":18.798967},{"id":7,"category":"Hospital","phoneNumber":"053\u2013920300","add</w:t>
-            </w:r>
-            <w:r>
-              <w:rPr>
-                <w:rFonts w:cs="Times New Roman"/>
-                <w:szCs w:val="24"/>
-              </w:rPr>
-              <w:lastRenderedPageBreak/>
-              <w:t xml:space="preserve">ress":"8 </w:t>
+              <w:t xml:space="preserve"> Chiang Mai District, Chiang Mai, 50200","name":"Changpuek Hospital","longitude":98.986944,"latitude":18.798967},{"id":7,"category":"Hospital","phoneNumber":"053\u2013920300","address":"8 </w:t>
             </w:r>
             <w:proofErr w:type="spellStart"/>
             <w:r>
@@ -52684,7 +52579,6 @@
           <w:bCs/>
           <w:szCs w:val="24"/>
         </w:rPr>
-        <w:lastRenderedPageBreak/>
         <w:t>System Test Case server 12 (STCs-12): The mobile application can get the nearest help place by the selected category.</w:t>
       </w:r>
     </w:p>
@@ -53461,7 +53355,6 @@
           <w:bCs/>
           <w:szCs w:val="24"/>
         </w:rPr>
-        <w:lastRenderedPageBreak/>
         <w:t>System Test Case server 13 (STCs-13): The mobile application can get list of help places where locate in the setting scope.</w:t>
       </w:r>
     </w:p>
@@ -54238,7 +54131,6 @@
           <w:bCs/>
           <w:szCs w:val="24"/>
         </w:rPr>
-        <w:lastRenderedPageBreak/>
         <w:t>System Test Case server 14 (STCs-14</w:t>
       </w:r>
       <w:r>
@@ -54884,7 +54776,15 @@
                 <w:rFonts w:cs="Times New Roman"/>
                 <w:szCs w:val="24"/>
               </w:rPr>
-              <w:t xml:space="preserve"> Chiang Mai Hospital","longitude":98.974209,"latitude":18.789602}]}</w:t>
+              <w:t xml:space="preserve"> Chiang Mai </w:t>
+            </w:r>
+            <w:r>
+              <w:rPr>
+                <w:rFonts w:cs="Times New Roman"/>
+                <w:szCs w:val="24"/>
+              </w:rPr>
+              <w:lastRenderedPageBreak/>
+              <w:t>Hospital","longitude":98.974209,"latitude":18.789602}]}</w:t>
             </w:r>
           </w:p>
         </w:tc>
@@ -54913,6 +54813,7 @@
                 <w:rFonts w:cs="Times New Roman"/>
                 <w:szCs w:val="24"/>
               </w:rPr>
+              <w:lastRenderedPageBreak/>
               <w:t>Pass</w:t>
             </w:r>
           </w:p>
@@ -55001,7 +54902,7 @@
       </w:pPr>
     </w:p>
     <w:sectPr>
-      <w:footerReference w:type="default" r:id="rId11"/>
+      <w:footerReference w:type="default" r:id="rId16"/>
       <w:pgSz w:w="16838" w:h="11906" w:orient="landscape"/>
       <w:pgMar w:top="1440" w:right="1440" w:bottom="1440" w:left="1440" w:header="1304" w:footer="113" w:gutter="0"/>
       <w:cols w:space="708"/>
@@ -55031,6 +54932,16 @@
 </file>
 
 <file path=word/footer1.xml><?xml version="1.0" encoding="utf-8"?>
+<w:ftr xmlns:wpc="http://schemas.microsoft.com/office/word/2010/wordprocessingCanvas" xmlns:mc="http://schemas.openxmlformats.org/markup-compatibility/2006" xmlns:o="urn:schemas-microsoft-com:office:office" xmlns:r="http://schemas.openxmlformats.org/officeDocument/2006/relationships" xmlns:m="http://schemas.openxmlformats.org/officeDocument/2006/math" xmlns:v="urn:schemas-microsoft-com:vml" xmlns:wp14="http://schemas.microsoft.com/office/word/2010/wordprocessingDrawing" xmlns:wp="http://schemas.openxmlformats.org/drawingml/2006/wordprocessingDrawing" xmlns:w10="urn:schemas-microsoft-com:office:word" xmlns:w="http://schemas.openxmlformats.org/wordprocessingml/2006/main" xmlns:w14="http://schemas.microsoft.com/office/word/2010/wordml" xmlns:wpg="http://schemas.microsoft.com/office/word/2010/wordprocessingGroup" xmlns:wpi="http://schemas.microsoft.com/office/word/2010/wordprocessingInk" xmlns:wne="http://schemas.microsoft.com/office/word/2006/wordml" xmlns:wps="http://schemas.microsoft.com/office/word/2010/wordprocessingShape" mc:Ignorable="w14 wp14">
+  <w:p>
+    <w:pPr>
+      <w:pStyle w:val="a4"/>
+    </w:pPr>
+  </w:p>
+</w:ftr>
+</file>
+
+<file path=word/footer2.xml><?xml version="1.0" encoding="utf-8"?>
 <w:ftr xmlns:wpc="http://schemas.microsoft.com/office/word/2010/wordprocessingCanvas" xmlns:mc="http://schemas.openxmlformats.org/markup-compatibility/2006" xmlns:o="urn:schemas-microsoft-com:office:office" xmlns:r="http://schemas.openxmlformats.org/officeDocument/2006/relationships" xmlns:m="http://schemas.openxmlformats.org/officeDocument/2006/math" xmlns:v="urn:schemas-microsoft-com:vml" xmlns:wp14="http://schemas.microsoft.com/office/word/2010/wordprocessingDrawing" xmlns:wp="http://schemas.openxmlformats.org/drawingml/2006/wordprocessingDrawing" xmlns:w10="urn:schemas-microsoft-com:office:word" xmlns:w="http://schemas.openxmlformats.org/wordprocessingml/2006/main" xmlns:w14="http://schemas.microsoft.com/office/word/2010/wordml" xmlns:wpg="http://schemas.microsoft.com/office/word/2010/wordprocessingGroup" xmlns:wpi="http://schemas.microsoft.com/office/word/2010/wordprocessingInk" xmlns:wne="http://schemas.microsoft.com/office/word/2006/wordml" xmlns:wps="http://schemas.microsoft.com/office/word/2010/wordprocessingShape" mc:Ignorable="w14 wp14">
   <w:p>
     <w:pPr>
@@ -55055,7 +54966,17 @@
 </w:ftr>
 </file>
 
-<file path=word/footer2.xml><?xml version="1.0" encoding="utf-8"?>
+<file path=word/footer3.xml><?xml version="1.0" encoding="utf-8"?>
+<w:ftr xmlns:wpc="http://schemas.microsoft.com/office/word/2010/wordprocessingCanvas" xmlns:mc="http://schemas.openxmlformats.org/markup-compatibility/2006" xmlns:o="urn:schemas-microsoft-com:office:office" xmlns:r="http://schemas.openxmlformats.org/officeDocument/2006/relationships" xmlns:m="http://schemas.openxmlformats.org/officeDocument/2006/math" xmlns:v="urn:schemas-microsoft-com:vml" xmlns:wp14="http://schemas.microsoft.com/office/word/2010/wordprocessingDrawing" xmlns:wp="http://schemas.openxmlformats.org/drawingml/2006/wordprocessingDrawing" xmlns:w10="urn:schemas-microsoft-com:office:word" xmlns:w="http://schemas.openxmlformats.org/wordprocessingml/2006/main" xmlns:w14="http://schemas.microsoft.com/office/word/2010/wordml" xmlns:wpg="http://schemas.microsoft.com/office/word/2010/wordprocessingGroup" xmlns:wpi="http://schemas.microsoft.com/office/word/2010/wordprocessingInk" xmlns:wne="http://schemas.microsoft.com/office/word/2006/wordml" xmlns:wps="http://schemas.microsoft.com/office/word/2010/wordprocessingShape" mc:Ignorable="w14 wp14">
+  <w:p>
+    <w:pPr>
+      <w:pStyle w:val="a4"/>
+    </w:pPr>
+  </w:p>
+</w:ftr>
+</file>
+
+<file path=word/footer4.xml><?xml version="1.0" encoding="utf-8"?>
 <w:ftr xmlns:wpc="http://schemas.microsoft.com/office/word/2010/wordprocessingCanvas" xmlns:mc="http://schemas.openxmlformats.org/markup-compatibility/2006" xmlns:o="urn:schemas-microsoft-com:office:office" xmlns:r="http://schemas.openxmlformats.org/officeDocument/2006/relationships" xmlns:m="http://schemas.openxmlformats.org/officeDocument/2006/math" xmlns:v="urn:schemas-microsoft-com:vml" xmlns:wp14="http://schemas.microsoft.com/office/word/2010/wordprocessingDrawing" xmlns:wp="http://schemas.openxmlformats.org/drawingml/2006/wordprocessingDrawing" xmlns:w10="urn:schemas-microsoft-com:office:word" xmlns:w="http://schemas.openxmlformats.org/wordprocessingml/2006/main" xmlns:w14="http://schemas.microsoft.com/office/word/2010/wordml" xmlns:wpg="http://schemas.microsoft.com/office/word/2010/wordprocessingGroup" xmlns:wpi="http://schemas.microsoft.com/office/word/2010/wordprocessingInk" xmlns:wne="http://schemas.microsoft.com/office/word/2006/wordml" xmlns:wps="http://schemas.microsoft.com/office/word/2010/wordprocessingShape" mc:Ignorable="w14 wp14">
   <w:p>
     <w:pPr>
@@ -55204,7 +55125,14 @@
         <w:rFonts w:cs="Times New Roman"/>
         <w:szCs w:val="22"/>
       </w:rPr>
-      <w:t>11/12/2014</w:t>
+      <w:t>26</w:t>
+    </w:r>
+    <w:r>
+      <w:rPr>
+        <w:rFonts w:cs="Times New Roman"/>
+        <w:szCs w:val="22"/>
+      </w:rPr>
+      <w:t>/12/2014</w:t>
     </w:r>
     <w:r>
       <w:rPr>
@@ -55271,7 +55199,7 @@
         <w:sz w:val="20"/>
         <w:szCs w:val="20"/>
       </w:rPr>
-      <w:t>3</w:t>
+      <w:t>4</w:t>
     </w:r>
     <w:r>
       <w:rPr>
@@ -55326,7 +55254,7 @@
         <w:sz w:val="20"/>
         <w:szCs w:val="20"/>
       </w:rPr>
-      <w:t>47</w:t>
+      <w:t>49</w:t>
     </w:r>
     <w:r>
       <w:rPr>
@@ -55370,7 +55298,7 @@
 </w:ftr>
 </file>
 
-<file path=word/footer3.xml><?xml version="1.0" encoding="utf-8"?>
+<file path=word/footer5.xml><?xml version="1.0" encoding="utf-8"?>
 <w:ftr xmlns:wpc="http://schemas.microsoft.com/office/word/2010/wordprocessingCanvas" xmlns:mc="http://schemas.openxmlformats.org/markup-compatibility/2006" xmlns:o="urn:schemas-microsoft-com:office:office" xmlns:r="http://schemas.openxmlformats.org/officeDocument/2006/relationships" xmlns:m="http://schemas.openxmlformats.org/officeDocument/2006/math" xmlns:v="urn:schemas-microsoft-com:vml" xmlns:wp14="http://schemas.microsoft.com/office/word/2010/wordprocessingDrawing" xmlns:wp="http://schemas.openxmlformats.org/drawingml/2006/wordprocessingDrawing" xmlns:w10="urn:schemas-microsoft-com:office:word" xmlns:w="http://schemas.openxmlformats.org/wordprocessingml/2006/main" xmlns:w14="http://schemas.microsoft.com/office/word/2010/wordml" xmlns:wpg="http://schemas.microsoft.com/office/word/2010/wordprocessingGroup" xmlns:wpi="http://schemas.microsoft.com/office/word/2010/wordprocessingInk" xmlns:wne="http://schemas.microsoft.com/office/word/2006/wordml" xmlns:wps="http://schemas.microsoft.com/office/word/2010/wordprocessingShape" mc:Ignorable="w14 wp14">
   <w:p>
     <w:pPr>
@@ -55553,7 +55481,16 @@
         <w:rFonts w:cs="Times New Roman"/>
         <w:szCs w:val="22"/>
       </w:rPr>
-      <w:t>11/12/2014</w:t>
+      <w:t>26</w:t>
+    </w:r>
+    <w:bookmarkStart w:id="16" w:name="_GoBack"/>
+    <w:bookmarkEnd w:id="16"/>
+    <w:r>
+      <w:rPr>
+        <w:rFonts w:cs="Times New Roman"/>
+        <w:szCs w:val="22"/>
+      </w:rPr>
+      <w:t>/12/2014</w:t>
     </w:r>
     <w:r>
       <w:rPr>
@@ -55620,7 +55557,7 @@
         <w:sz w:val="20"/>
         <w:szCs w:val="20"/>
       </w:rPr>
-      <w:t>18</w:t>
+      <w:t>5</w:t>
     </w:r>
     <w:r>
       <w:rPr>
@@ -55675,7 +55612,7 @@
         <w:sz w:val="20"/>
         <w:szCs w:val="20"/>
       </w:rPr>
-      <w:t>47</w:t>
+      <w:t>49</w:t>
     </w:r>
     <w:r>
       <w:rPr>
@@ -55726,6 +55663,36 @@
     </w:p>
   </w:footnote>
 </w:footnotes>
+</file>
+
+<file path=word/header1.xml><?xml version="1.0" encoding="utf-8"?>
+<w:hdr xmlns:wpc="http://schemas.microsoft.com/office/word/2010/wordprocessingCanvas" xmlns:mc="http://schemas.openxmlformats.org/markup-compatibility/2006" xmlns:o="urn:schemas-microsoft-com:office:office" xmlns:r="http://schemas.openxmlformats.org/officeDocument/2006/relationships" xmlns:m="http://schemas.openxmlformats.org/officeDocument/2006/math" xmlns:v="urn:schemas-microsoft-com:vml" xmlns:wp14="http://schemas.microsoft.com/office/word/2010/wordprocessingDrawing" xmlns:wp="http://schemas.openxmlformats.org/drawingml/2006/wordprocessingDrawing" xmlns:w10="urn:schemas-microsoft-com:office:word" xmlns:w="http://schemas.openxmlformats.org/wordprocessingml/2006/main" xmlns:w14="http://schemas.microsoft.com/office/word/2010/wordml" xmlns:wpg="http://schemas.microsoft.com/office/word/2010/wordprocessingGroup" xmlns:wpi="http://schemas.microsoft.com/office/word/2010/wordprocessingInk" xmlns:wne="http://schemas.microsoft.com/office/word/2006/wordml" xmlns:wps="http://schemas.microsoft.com/office/word/2010/wordprocessingShape" mc:Ignorable="w14 wp14">
+  <w:p>
+    <w:pPr>
+      <w:pStyle w:val="ac"/>
+    </w:pPr>
+  </w:p>
+</w:hdr>
+</file>
+
+<file path=word/header2.xml><?xml version="1.0" encoding="utf-8"?>
+<w:hdr xmlns:wpc="http://schemas.microsoft.com/office/word/2010/wordprocessingCanvas" xmlns:mc="http://schemas.openxmlformats.org/markup-compatibility/2006" xmlns:o="urn:schemas-microsoft-com:office:office" xmlns:r="http://schemas.openxmlformats.org/officeDocument/2006/relationships" xmlns:m="http://schemas.openxmlformats.org/officeDocument/2006/math" xmlns:v="urn:schemas-microsoft-com:vml" xmlns:wp14="http://schemas.microsoft.com/office/word/2010/wordprocessingDrawing" xmlns:wp="http://schemas.openxmlformats.org/drawingml/2006/wordprocessingDrawing" xmlns:w10="urn:schemas-microsoft-com:office:word" xmlns:w="http://schemas.openxmlformats.org/wordprocessingml/2006/main" xmlns:w14="http://schemas.microsoft.com/office/word/2010/wordml" xmlns:wpg="http://schemas.microsoft.com/office/word/2010/wordprocessingGroup" xmlns:wpi="http://schemas.microsoft.com/office/word/2010/wordprocessingInk" xmlns:wne="http://schemas.microsoft.com/office/word/2006/wordml" xmlns:wps="http://schemas.microsoft.com/office/word/2010/wordprocessingShape" mc:Ignorable="w14 wp14">
+  <w:p>
+    <w:pPr>
+      <w:pStyle w:val="ac"/>
+    </w:pPr>
+  </w:p>
+</w:hdr>
+</file>
+
+<file path=word/header3.xml><?xml version="1.0" encoding="utf-8"?>
+<w:hdr xmlns:wpc="http://schemas.microsoft.com/office/word/2010/wordprocessingCanvas" xmlns:mc="http://schemas.openxmlformats.org/markup-compatibility/2006" xmlns:o="urn:schemas-microsoft-com:office:office" xmlns:r="http://schemas.openxmlformats.org/officeDocument/2006/relationships" xmlns:m="http://schemas.openxmlformats.org/officeDocument/2006/math" xmlns:v="urn:schemas-microsoft-com:vml" xmlns:wp14="http://schemas.microsoft.com/office/word/2010/wordprocessingDrawing" xmlns:wp="http://schemas.openxmlformats.org/drawingml/2006/wordprocessingDrawing" xmlns:w10="urn:schemas-microsoft-com:office:word" xmlns:w="http://schemas.openxmlformats.org/wordprocessingml/2006/main" xmlns:w14="http://schemas.microsoft.com/office/word/2010/wordml" xmlns:wpg="http://schemas.microsoft.com/office/word/2010/wordprocessingGroup" xmlns:wpi="http://schemas.microsoft.com/office/word/2010/wordprocessingInk" xmlns:wne="http://schemas.microsoft.com/office/word/2006/wordml" xmlns:wps="http://schemas.microsoft.com/office/word/2010/wordprocessingShape" mc:Ignorable="w14 wp14">
+  <w:p>
+    <w:pPr>
+      <w:pStyle w:val="ac"/>
+    </w:pPr>
+  </w:p>
+</w:hdr>
 </file>
 
 <file path=word/numbering.xml><?xml version="1.0" encoding="utf-8"?>
@@ -56348,6 +56315,7 @@
   <w:style w:type="character" w:default="1" w:styleId="a0">
     <w:name w:val="Default Paragraph Font"/>
     <w:uiPriority w:val="1"/>
+    <w:semiHidden/>
     <w:unhideWhenUsed/>
   </w:style>
   <w:style w:type="table" w:default="1" w:styleId="a1">
@@ -56378,17 +56346,21 @@
     <w:uiPriority w:val="39"/>
     <w:unhideWhenUsed/>
     <w:qFormat/>
-    <w:rsid w:val="003C0BBC"/>
+    <w:rsid w:val="00E74E9C"/>
     <w:pPr>
+      <w:tabs>
+        <w:tab w:val="right" w:leader="dot" w:pos="9016"/>
+      </w:tabs>
       <w:spacing w:before="120"/>
     </w:pPr>
     <w:rPr>
-      <w:rFonts w:asciiTheme="minorHAnsi" w:hAnsiTheme="minorHAnsi" w:cstheme="majorBidi"/>
+      <w:rFonts w:cs="Times New Roman"/>
       <w:b/>
       <w:bCs/>
       <w:i/>
       <w:iCs/>
-      <w:szCs w:val="28"/>
+      <w:noProof/>
+      <w:szCs w:val="24"/>
     </w:rPr>
   </w:style>
   <w:style w:type="paragraph" w:styleId="21">
@@ -56528,21 +56500,16 @@
     <w:rsid w:val="003C0BBC"/>
     <w:pPr>
       <w:widowControl/>
-      <w:tabs>
-        <w:tab w:val="right" w:leader="dot" w:pos="9016"/>
-      </w:tabs>
       <w:suppressAutoHyphens w:val="0"/>
       <w:spacing w:before="0" w:after="100" w:line="276" w:lineRule="auto"/>
     </w:pPr>
     <w:rPr>
-      <w:rFonts w:ascii="Times New Roman" w:eastAsiaTheme="minorEastAsia" w:hAnsi="Times New Roman" w:cs="Times New Roman"/>
+      <w:rFonts w:eastAsiaTheme="minorEastAsia"/>
       <w:b w:val="0"/>
       <w:bCs w:val="0"/>
       <w:i w:val="0"/>
       <w:iCs w:val="0"/>
-      <w:noProof/>
       <w:kern w:val="0"/>
-      <w:szCs w:val="24"/>
       <w:lang w:eastAsia="en-US"/>
     </w:rPr>
   </w:style>
@@ -56917,6 +56884,7 @@
   <w:style w:type="character" w:default="1" w:styleId="a0">
     <w:name w:val="Default Paragraph Font"/>
     <w:uiPriority w:val="1"/>
+    <w:semiHidden/>
     <w:unhideWhenUsed/>
   </w:style>
   <w:style w:type="table" w:default="1" w:styleId="a1">
@@ -56947,17 +56915,21 @@
     <w:uiPriority w:val="39"/>
     <w:unhideWhenUsed/>
     <w:qFormat/>
-    <w:rsid w:val="003C0BBC"/>
+    <w:rsid w:val="00E74E9C"/>
     <w:pPr>
+      <w:tabs>
+        <w:tab w:val="right" w:leader="dot" w:pos="9016"/>
+      </w:tabs>
       <w:spacing w:before="120"/>
     </w:pPr>
     <w:rPr>
-      <w:rFonts w:asciiTheme="minorHAnsi" w:hAnsiTheme="minorHAnsi" w:cstheme="majorBidi"/>
+      <w:rFonts w:cs="Times New Roman"/>
       <w:b/>
       <w:bCs/>
       <w:i/>
       <w:iCs/>
-      <w:szCs w:val="28"/>
+      <w:noProof/>
+      <w:szCs w:val="24"/>
     </w:rPr>
   </w:style>
   <w:style w:type="paragraph" w:styleId="21">
@@ -57097,21 +57069,16 @@
     <w:rsid w:val="003C0BBC"/>
     <w:pPr>
       <w:widowControl/>
-      <w:tabs>
-        <w:tab w:val="right" w:leader="dot" w:pos="9016"/>
-      </w:tabs>
       <w:suppressAutoHyphens w:val="0"/>
       <w:spacing w:before="0" w:after="100" w:line="276" w:lineRule="auto"/>
     </w:pPr>
     <w:rPr>
-      <w:rFonts w:ascii="Times New Roman" w:eastAsiaTheme="minorEastAsia" w:hAnsi="Times New Roman" w:cs="Times New Roman"/>
+      <w:rFonts w:eastAsiaTheme="minorEastAsia"/>
       <w:b w:val="0"/>
       <w:bCs w:val="0"/>
       <w:i w:val="0"/>
       <w:iCs w:val="0"/>
-      <w:noProof/>
       <w:kern w:val="0"/>
-      <w:szCs w:val="24"/>
       <w:lang w:eastAsia="en-US"/>
     </w:rPr>
   </w:style>
@@ -57553,7 +57520,7 @@
 </file>
 
 <file path=customXml/itemProps1.xml><?xml version="1.0" encoding="utf-8"?>
-<ds:datastoreItem xmlns:ds="http://schemas.openxmlformats.org/officeDocument/2006/customXml" ds:itemID="{C8BD13BC-11AF-4569-8974-A619CA94A326}">
+<ds:datastoreItem xmlns:ds="http://schemas.openxmlformats.org/officeDocument/2006/customXml" ds:itemID="{E5927C03-D318-48E2-A095-8FDC820A576B}">
   <ds:schemaRefs>
     <ds:schemaRef ds:uri="http://schemas.openxmlformats.org/officeDocument/2006/bibliography"/>
   </ds:schemaRefs>

</xml_diff>